<commit_message>
First point added to report
</commit_message>
<xml_diff>
--- a/lab2/Lab2_report.docx
+++ b/lab2/Lab2_report.docx
@@ -1,6 +1,6 @@
 
 <file path=word/document.xml><?xml version="1.0" encoding="utf-8"?>
-<w:document xmlns:wpc="http://schemas.microsoft.com/office/word/2010/wordprocessingCanvas" xmlns:cx="http://schemas.microsoft.com/office/drawing/2014/chartex" xmlns:cx1="http://schemas.microsoft.com/office/drawing/2015/9/8/chartex" xmlns:cx2="http://schemas.microsoft.com/office/drawing/2015/10/21/chartex" xmlns:cx3="http://schemas.microsoft.com/office/drawing/2016/5/9/chartex" xmlns:cx4="http://schemas.microsoft.com/office/drawing/2016/5/10/chartex" xmlns:cx5="http://schemas.microsoft.com/office/drawing/2016/5/11/chartex" xmlns:cx6="http://schemas.microsoft.com/office/drawing/2016/5/12/chartex" xmlns:cx7="http://schemas.microsoft.com/office/drawing/2016/5/13/chartex" xmlns:cx8="http://schemas.microsoft.com/office/drawing/2016/5/14/chartex" xmlns:mc="http://schemas.openxmlformats.org/markup-compatibility/2006" xmlns:aink="http://schemas.microsoft.com/office/drawing/2016/ink" xmlns:am3d="http://schemas.microsoft.com/office/drawing/2017/model3d" xmlns:o="urn:schemas-microsoft-com:office:office" xmlns:r="http://schemas.openxmlformats.org/officeDocument/2006/relationships" xmlns:m="http://schemas.openxmlformats.org/officeDocument/2006/math" xmlns:v="urn:schemas-microsoft-com:vml" xmlns:wp14="http://schemas.microsoft.com/office/word/2010/wordprocessingDrawing" xmlns:wp="http://schemas.openxmlformats.org/drawingml/2006/wordprocessingDrawing" xmlns:w10="urn:schemas-microsoft-com:office:word" xmlns:w="http://schemas.openxmlformats.org/wordprocessingml/2006/main" xmlns:w14="http://schemas.microsoft.com/office/word/2010/wordml" xmlns:w15="http://schemas.microsoft.com/office/word/2012/wordml" xmlns:w16cid="http://schemas.microsoft.com/office/word/2016/wordml/cid" xmlns:w16se="http://schemas.microsoft.com/office/word/2015/wordml/symex" xmlns:wpg="http://schemas.microsoft.com/office/word/2010/wordprocessingGroup" xmlns:wpi="http://schemas.microsoft.com/office/word/2010/wordprocessingInk" xmlns:wne="http://schemas.microsoft.com/office/word/2006/wordml" xmlns:wps="http://schemas.microsoft.com/office/word/2010/wordprocessingShape" mc:Ignorable="w14 w15 w16se w16cid wp14">
+<w:document xmlns:wpc="http://schemas.microsoft.com/office/word/2010/wordprocessingCanvas" xmlns:cx="http://schemas.microsoft.com/office/drawing/2014/chartex" xmlns:mc="http://schemas.openxmlformats.org/markup-compatibility/2006" xmlns:o="urn:schemas-microsoft-com:office:office" xmlns:r="http://schemas.openxmlformats.org/officeDocument/2006/relationships" xmlns:m="http://schemas.openxmlformats.org/officeDocument/2006/math" xmlns:v="urn:schemas-microsoft-com:vml" xmlns:wp14="http://schemas.microsoft.com/office/word/2010/wordprocessingDrawing" xmlns:wp="http://schemas.openxmlformats.org/drawingml/2006/wordprocessingDrawing" xmlns:w10="urn:schemas-microsoft-com:office:word" xmlns:w="http://schemas.openxmlformats.org/wordprocessingml/2006/main" xmlns:w14="http://schemas.microsoft.com/office/word/2010/wordml" xmlns:w15="http://schemas.microsoft.com/office/word/2012/wordml" xmlns:w16se="http://schemas.microsoft.com/office/word/2015/wordml/symex" xmlns:wpg="http://schemas.microsoft.com/office/word/2010/wordprocessingGroup" xmlns:wpi="http://schemas.microsoft.com/office/word/2010/wordprocessingInk" xmlns:wne="http://schemas.microsoft.com/office/word/2006/wordml" xmlns:wps="http://schemas.microsoft.com/office/word/2010/wordprocessingShape" mc:Ignorable="w14 w15 w16se wp14">
   <w:body>
     <w:p>
       <w:pPr>
@@ -539,7 +539,21 @@
           <w:szCs w:val="24"/>
         </w:rPr>
         <w:tab/>
-        <w:t>Реализовать алгоритмы:</w:t>
+        <w:t xml:space="preserve">Реализовать </w:t>
+      </w:r>
+      <w:r>
+        <w:rPr>
+          <w:sz w:val="24"/>
+          <w:szCs w:val="24"/>
+        </w:rPr>
+        <w:t>методы многомерной оптимизации</w:t>
+      </w:r>
+      <w:r>
+        <w:rPr>
+          <w:sz w:val="24"/>
+          <w:szCs w:val="24"/>
+        </w:rPr>
+        <w:t>:</w:t>
       </w:r>
     </w:p>
     <w:p>
@@ -603,7 +617,14 @@
           <w:sz w:val="24"/>
           <w:szCs w:val="24"/>
         </w:rPr>
-        <w:t>метод сопряженных градиентов</w:t>
+        <w:t>метод сопряжё</w:t>
+      </w:r>
+      <w:r>
+        <w:rPr>
+          <w:sz w:val="24"/>
+          <w:szCs w:val="24"/>
+        </w:rPr>
+        <w:t>нных градиентов</w:t>
       </w:r>
     </w:p>
     <w:p>
@@ -634,354 +655,1394 @@
           <w:sz w:val="28"/>
           <w:szCs w:val="28"/>
         </w:rPr>
-        <w:t>Функция</w:t>
+        <w:t>Функции</w:t>
       </w:r>
     </w:p>
     <w:p>
       <w:pPr>
-        <w:rPr>
-          <w:bCs/>
+        <w:jc w:val="center"/>
+        <w:rPr>
+          <w:sz w:val="24"/>
+          <w:szCs w:val="24"/>
+        </w:rPr>
+      </w:pPr>
+      <m:oMathPara>
+        <m:oMath>
+          <m:sSub>
+            <m:sSubPr>
+              <m:ctrlPr>
+                <w:rPr>
+                  <w:rFonts w:ascii="Cambria Math" w:hAnsi="Cambria Math"/>
+                  <w:i/>
+                  <w:sz w:val="24"/>
+                  <w:szCs w:val="24"/>
+                </w:rPr>
+              </m:ctrlPr>
+            </m:sSubPr>
+            <m:e>
+              <m:r>
+                <w:rPr>
+                  <w:rFonts w:ascii="Cambria Math" w:hAnsi="Cambria Math"/>
+                  <w:sz w:val="24"/>
+                  <w:szCs w:val="24"/>
+                  <w:lang w:val="en-US"/>
+                </w:rPr>
+                <m:t>f</m:t>
+              </m:r>
+            </m:e>
+            <m:sub>
+              <m:r>
+                <w:rPr>
+                  <w:rFonts w:ascii="Cambria Math" w:hAnsi="Cambria Math"/>
+                  <w:sz w:val="24"/>
+                  <w:szCs w:val="24"/>
+                </w:rPr>
+                <m:t>1</m:t>
+              </m:r>
+            </m:sub>
+          </m:sSub>
+          <m:d>
+            <m:dPr>
+              <m:ctrlPr>
+                <w:rPr>
+                  <w:rFonts w:ascii="Cambria Math" w:hAnsi="Cambria Math"/>
+                  <w:bCs/>
+                  <w:i/>
+                  <w:sz w:val="24"/>
+                  <w:szCs w:val="24"/>
+                </w:rPr>
+              </m:ctrlPr>
+            </m:dPr>
+            <m:e>
+              <m:r>
+                <w:rPr>
+                  <w:rFonts w:ascii="Cambria Math" w:hAnsi="Cambria Math"/>
+                  <w:sz w:val="24"/>
+                  <w:szCs w:val="24"/>
+                </w:rPr>
+                <m:t>x</m:t>
+              </m:r>
+              <m:r>
+                <w:rPr>
+                  <w:rFonts w:ascii="Cambria Math" w:hAnsi="Cambria Math"/>
+                  <w:sz w:val="24"/>
+                  <w:szCs w:val="24"/>
+                </w:rPr>
+                <m:t>, y</m:t>
+              </m:r>
+            </m:e>
+          </m:d>
+          <m:r>
+            <w:rPr>
+              <w:rFonts w:ascii="Cambria Math" w:hAnsi="Cambria Math"/>
+              <w:sz w:val="24"/>
+              <w:szCs w:val="24"/>
+            </w:rPr>
+            <m:t>=64</m:t>
+          </m:r>
+          <m:sSup>
+            <m:sSupPr>
+              <m:ctrlPr>
+                <w:rPr>
+                  <w:rFonts w:ascii="Cambria Math" w:hAnsi="Cambria Math"/>
+                  <w:bCs/>
+                  <w:i/>
+                  <w:sz w:val="24"/>
+                  <w:szCs w:val="24"/>
+                </w:rPr>
+              </m:ctrlPr>
+            </m:sSupPr>
+            <m:e>
+              <m:r>
+                <w:rPr>
+                  <w:rFonts w:ascii="Cambria Math" w:hAnsi="Cambria Math"/>
+                  <w:sz w:val="24"/>
+                  <w:szCs w:val="24"/>
+                </w:rPr>
+                <m:t>x</m:t>
+              </m:r>
+            </m:e>
+            <m:sup>
+              <m:r>
+                <w:rPr>
+                  <w:rFonts w:ascii="Cambria Math" w:hAnsi="Cambria Math"/>
+                  <w:sz w:val="24"/>
+                  <w:szCs w:val="24"/>
+                </w:rPr>
+                <m:t>2</m:t>
+              </m:r>
+            </m:sup>
+          </m:sSup>
+          <m:r>
+            <w:rPr>
+              <w:rFonts w:ascii="Cambria Math" w:hAnsi="Cambria Math"/>
+              <w:sz w:val="24"/>
+              <w:szCs w:val="24"/>
+            </w:rPr>
+            <m:t>+126</m:t>
+          </m:r>
+          <m:r>
+            <w:rPr>
+              <w:rFonts w:ascii="Cambria Math" w:hAnsi="Cambria Math"/>
+              <w:sz w:val="24"/>
+              <w:szCs w:val="24"/>
+            </w:rPr>
+            <m:t>xy</m:t>
+          </m:r>
+          <m:r>
+            <w:rPr>
+              <w:rFonts w:ascii="Cambria Math" w:hAnsi="Cambria Math"/>
+              <w:sz w:val="24"/>
+              <w:szCs w:val="24"/>
+            </w:rPr>
+            <m:t>+64</m:t>
+          </m:r>
+          <m:sSup>
+            <m:sSupPr>
+              <m:ctrlPr>
+                <w:rPr>
+                  <w:rFonts w:ascii="Cambria Math" w:hAnsi="Cambria Math"/>
+                  <w:bCs/>
+                  <w:i/>
+                  <w:sz w:val="24"/>
+                  <w:szCs w:val="24"/>
+                </w:rPr>
+              </m:ctrlPr>
+            </m:sSupPr>
+            <m:e>
+              <m:r>
+                <w:rPr>
+                  <w:rFonts w:ascii="Cambria Math" w:hAnsi="Cambria Math"/>
+                  <w:sz w:val="24"/>
+                  <w:szCs w:val="24"/>
+                </w:rPr>
+                <m:t>y</m:t>
+              </m:r>
+            </m:e>
+            <m:sup>
+              <m:r>
+                <w:rPr>
+                  <w:rFonts w:ascii="Cambria Math" w:hAnsi="Cambria Math"/>
+                  <w:sz w:val="24"/>
+                  <w:szCs w:val="24"/>
+                </w:rPr>
+                <m:t>2</m:t>
+              </m:r>
+            </m:sup>
+          </m:sSup>
+          <m:r>
+            <w:rPr>
+              <w:rFonts w:ascii="Cambria Math" w:hAnsi="Cambria Math"/>
+              <w:sz w:val="24"/>
+              <w:szCs w:val="24"/>
+            </w:rPr>
+            <m:t>-10</m:t>
+          </m:r>
+          <m:r>
+            <w:rPr>
+              <w:rFonts w:ascii="Cambria Math" w:hAnsi="Cambria Math"/>
+              <w:sz w:val="24"/>
+              <w:szCs w:val="24"/>
+            </w:rPr>
+            <m:t>x</m:t>
+          </m:r>
+          <m:r>
+            <w:rPr>
+              <w:rFonts w:ascii="Cambria Math" w:hAnsi="Cambria Math"/>
+              <w:sz w:val="24"/>
+              <w:szCs w:val="24"/>
+            </w:rPr>
+            <m:t>+30</m:t>
+          </m:r>
+          <m:r>
+            <w:rPr>
+              <w:rFonts w:ascii="Cambria Math" w:hAnsi="Cambria Math"/>
+              <w:sz w:val="24"/>
+              <w:szCs w:val="24"/>
+            </w:rPr>
+            <m:t>y</m:t>
+          </m:r>
+          <m:r>
+            <w:rPr>
+              <w:rFonts w:ascii="Cambria Math" w:hAnsi="Cambria Math"/>
+              <w:sz w:val="24"/>
+              <w:szCs w:val="24"/>
+            </w:rPr>
+            <m:t>+13</m:t>
+          </m:r>
+        </m:oMath>
+      </m:oMathPara>
+    </w:p>
+    <w:p>
+      <w:pPr>
+        <w:jc w:val="center"/>
+        <w:rPr>
+          <w:sz w:val="24"/>
+          <w:szCs w:val="24"/>
+        </w:rPr>
+      </w:pPr>
+      <m:oMathPara>
+        <m:oMath>
+          <m:sSub>
+            <m:sSubPr>
+              <m:ctrlPr>
+                <w:rPr>
+                  <w:rFonts w:ascii="Cambria Math" w:hAnsi="Cambria Math"/>
+                  <w:i/>
+                  <w:sz w:val="24"/>
+                  <w:szCs w:val="24"/>
+                </w:rPr>
+              </m:ctrlPr>
+            </m:sSubPr>
+            <m:e>
+              <m:r>
+                <w:rPr>
+                  <w:rFonts w:ascii="Cambria Math" w:hAnsi="Cambria Math"/>
+                  <w:sz w:val="24"/>
+                  <w:szCs w:val="24"/>
+                  <w:lang w:val="en-US"/>
+                </w:rPr>
+                <m:t>f</m:t>
+              </m:r>
+            </m:e>
+            <m:sub>
+              <m:r>
+                <w:rPr>
+                  <w:rFonts w:ascii="Cambria Math" w:hAnsi="Cambria Math"/>
+                  <w:sz w:val="24"/>
+                  <w:szCs w:val="24"/>
+                </w:rPr>
+                <m:t>2</m:t>
+              </m:r>
+            </m:sub>
+          </m:sSub>
+          <m:d>
+            <m:dPr>
+              <m:ctrlPr>
+                <w:rPr>
+                  <w:rFonts w:ascii="Cambria Math" w:hAnsi="Cambria Math"/>
+                  <w:bCs/>
+                  <w:i/>
+                  <w:sz w:val="24"/>
+                  <w:szCs w:val="24"/>
+                </w:rPr>
+              </m:ctrlPr>
+            </m:dPr>
+            <m:e>
+              <m:r>
+                <w:rPr>
+                  <w:rFonts w:ascii="Cambria Math" w:hAnsi="Cambria Math"/>
+                  <w:sz w:val="24"/>
+                  <w:szCs w:val="24"/>
+                </w:rPr>
+                <m:t>x</m:t>
+              </m:r>
+              <m:r>
+                <w:rPr>
+                  <w:rFonts w:ascii="Cambria Math" w:hAnsi="Cambria Math"/>
+                  <w:sz w:val="24"/>
+                  <w:szCs w:val="24"/>
+                </w:rPr>
+                <m:t>, y</m:t>
+              </m:r>
+            </m:e>
+          </m:d>
+          <m:r>
+            <w:rPr>
+              <w:rFonts w:ascii="Cambria Math" w:hAnsi="Cambria Math"/>
+              <w:sz w:val="24"/>
+              <w:szCs w:val="24"/>
+            </w:rPr>
+            <m:t>=256</m:t>
+          </m:r>
+          <m:sSup>
+            <m:sSupPr>
+              <m:ctrlPr>
+                <w:rPr>
+                  <w:rFonts w:ascii="Cambria Math" w:hAnsi="Cambria Math"/>
+                  <w:bCs/>
+                  <w:i/>
+                  <w:sz w:val="24"/>
+                  <w:szCs w:val="24"/>
+                </w:rPr>
+              </m:ctrlPr>
+            </m:sSupPr>
+            <m:e>
+              <m:r>
+                <w:rPr>
+                  <w:rFonts w:ascii="Cambria Math" w:hAnsi="Cambria Math"/>
+                  <w:sz w:val="24"/>
+                  <w:szCs w:val="24"/>
+                </w:rPr>
+                <m:t>x</m:t>
+              </m:r>
+            </m:e>
+            <m:sup>
+              <m:r>
+                <w:rPr>
+                  <w:rFonts w:ascii="Cambria Math" w:hAnsi="Cambria Math"/>
+                  <w:sz w:val="24"/>
+                  <w:szCs w:val="24"/>
+                </w:rPr>
+                <m:t>2</m:t>
+              </m:r>
+            </m:sup>
+          </m:sSup>
+          <m:r>
+            <w:rPr>
+              <w:rFonts w:ascii="Cambria Math" w:hAnsi="Cambria Math"/>
+              <w:sz w:val="24"/>
+              <w:szCs w:val="24"/>
+            </w:rPr>
+            <m:t>+504</m:t>
+          </m:r>
+          <m:r>
+            <w:rPr>
+              <w:rFonts w:ascii="Cambria Math" w:hAnsi="Cambria Math"/>
+              <w:sz w:val="24"/>
+              <w:szCs w:val="24"/>
+            </w:rPr>
+            <m:t>xy</m:t>
+          </m:r>
+          <m:r>
+            <w:rPr>
+              <w:rFonts w:ascii="Cambria Math" w:hAnsi="Cambria Math"/>
+              <w:sz w:val="24"/>
+              <w:szCs w:val="24"/>
+            </w:rPr>
+            <m:t>+254</m:t>
+          </m:r>
+          <m:sSup>
+            <m:sSupPr>
+              <m:ctrlPr>
+                <w:rPr>
+                  <w:rFonts w:ascii="Cambria Math" w:hAnsi="Cambria Math"/>
+                  <w:bCs/>
+                  <w:i/>
+                  <w:sz w:val="24"/>
+                  <w:szCs w:val="24"/>
+                </w:rPr>
+              </m:ctrlPr>
+            </m:sSupPr>
+            <m:e>
+              <m:r>
+                <w:rPr>
+                  <w:rFonts w:ascii="Cambria Math" w:hAnsi="Cambria Math"/>
+                  <w:sz w:val="24"/>
+                  <w:szCs w:val="24"/>
+                </w:rPr>
+                <m:t>y</m:t>
+              </m:r>
+            </m:e>
+            <m:sup>
+              <m:r>
+                <w:rPr>
+                  <w:rFonts w:ascii="Cambria Math" w:hAnsi="Cambria Math"/>
+                  <w:sz w:val="24"/>
+                  <w:szCs w:val="24"/>
+                </w:rPr>
+                <m:t>2</m:t>
+              </m:r>
+            </m:sup>
+          </m:sSup>
+          <m:r>
+            <w:rPr>
+              <w:rFonts w:ascii="Cambria Math" w:hAnsi="Cambria Math"/>
+              <w:sz w:val="24"/>
+              <w:szCs w:val="24"/>
+            </w:rPr>
+            <m:t>+5</m:t>
+          </m:r>
+          <m:r>
+            <w:rPr>
+              <w:rFonts w:ascii="Cambria Math" w:hAnsi="Cambria Math"/>
+              <w:sz w:val="24"/>
+              <w:szCs w:val="24"/>
+            </w:rPr>
+            <m:t>0</m:t>
+          </m:r>
+          <m:r>
+            <w:rPr>
+              <w:rFonts w:ascii="Cambria Math" w:hAnsi="Cambria Math"/>
+              <w:sz w:val="24"/>
+              <w:szCs w:val="24"/>
+            </w:rPr>
+            <m:t>x</m:t>
+          </m:r>
+          <m:r>
+            <w:rPr>
+              <w:rFonts w:ascii="Cambria Math" w:hAnsi="Cambria Math"/>
+              <w:sz w:val="24"/>
+              <w:szCs w:val="24"/>
+            </w:rPr>
+            <m:t>+</m:t>
+          </m:r>
+          <m:r>
+            <w:rPr>
+              <w:rFonts w:ascii="Cambria Math" w:hAnsi="Cambria Math"/>
+              <w:sz w:val="24"/>
+              <w:szCs w:val="24"/>
+            </w:rPr>
+            <m:t>1</m:t>
+          </m:r>
+          <m:r>
+            <w:rPr>
+              <w:rFonts w:ascii="Cambria Math" w:hAnsi="Cambria Math"/>
+              <w:sz w:val="24"/>
+              <w:szCs w:val="24"/>
+            </w:rPr>
+            <m:t>30</m:t>
+          </m:r>
+          <m:r>
+            <w:rPr>
+              <w:rFonts w:ascii="Cambria Math" w:hAnsi="Cambria Math"/>
+              <w:sz w:val="24"/>
+              <w:szCs w:val="24"/>
+            </w:rPr>
+            <m:t>y</m:t>
+          </m:r>
+          <m:r>
+            <w:rPr>
+              <w:rFonts w:ascii="Cambria Math" w:hAnsi="Cambria Math"/>
+              <w:sz w:val="24"/>
+              <w:szCs w:val="24"/>
+            </w:rPr>
+            <m:t>-11</m:t>
+          </m:r>
+          <m:r>
+            <w:rPr>
+              <w:rFonts w:ascii="Cambria Math" w:hAnsi="Cambria Math"/>
+              <w:sz w:val="24"/>
+              <w:szCs w:val="24"/>
+            </w:rPr>
+            <m:t>1</m:t>
+          </m:r>
+        </m:oMath>
+      </m:oMathPara>
+    </w:p>
+    <w:p>
+      <w:pPr>
+        <w:jc w:val="center"/>
+        <w:rPr>
           <w:i/>
           <w:sz w:val="24"/>
           <w:szCs w:val="24"/>
         </w:rPr>
       </w:pPr>
+      <m:oMathPara>
+        <m:oMath>
+          <m:sSub>
+            <m:sSubPr>
+              <m:ctrlPr>
+                <w:rPr>
+                  <w:rFonts w:ascii="Cambria Math" w:hAnsi="Cambria Math"/>
+                  <w:i/>
+                  <w:sz w:val="24"/>
+                  <w:szCs w:val="24"/>
+                </w:rPr>
+              </m:ctrlPr>
+            </m:sSubPr>
+            <m:e>
+              <m:r>
+                <w:rPr>
+                  <w:rFonts w:ascii="Cambria Math" w:hAnsi="Cambria Math"/>
+                  <w:sz w:val="24"/>
+                  <w:szCs w:val="24"/>
+                  <w:lang w:val="en-US"/>
+                </w:rPr>
+                <m:t>f</m:t>
+              </m:r>
+            </m:e>
+            <m:sub>
+              <m:r>
+                <w:rPr>
+                  <w:rFonts w:ascii="Cambria Math" w:hAnsi="Cambria Math"/>
+                  <w:sz w:val="24"/>
+                  <w:szCs w:val="24"/>
+                </w:rPr>
+                <m:t>3</m:t>
+              </m:r>
+            </m:sub>
+          </m:sSub>
+          <m:d>
+            <m:dPr>
+              <m:ctrlPr>
+                <w:rPr>
+                  <w:rFonts w:ascii="Cambria Math" w:hAnsi="Cambria Math"/>
+                  <w:bCs/>
+                  <w:i/>
+                  <w:sz w:val="24"/>
+                  <w:szCs w:val="24"/>
+                </w:rPr>
+              </m:ctrlPr>
+            </m:dPr>
+            <m:e>
+              <m:r>
+                <w:rPr>
+                  <w:rFonts w:ascii="Cambria Math" w:hAnsi="Cambria Math"/>
+                  <w:sz w:val="24"/>
+                  <w:szCs w:val="24"/>
+                </w:rPr>
+                <m:t>x</m:t>
+              </m:r>
+              <m:r>
+                <w:rPr>
+                  <w:rFonts w:ascii="Cambria Math" w:hAnsi="Cambria Math"/>
+                  <w:sz w:val="24"/>
+                  <w:szCs w:val="24"/>
+                </w:rPr>
+                <m:t>, y</m:t>
+              </m:r>
+            </m:e>
+          </m:d>
+          <m:r>
+            <w:rPr>
+              <w:rFonts w:ascii="Cambria Math" w:hAnsi="Cambria Math"/>
+              <w:sz w:val="24"/>
+              <w:szCs w:val="24"/>
+            </w:rPr>
+            <m:t>=211</m:t>
+          </m:r>
+          <m:sSup>
+            <m:sSupPr>
+              <m:ctrlPr>
+                <w:rPr>
+                  <w:rFonts w:ascii="Cambria Math" w:hAnsi="Cambria Math"/>
+                  <w:bCs/>
+                  <w:i/>
+                  <w:sz w:val="24"/>
+                  <w:szCs w:val="24"/>
+                </w:rPr>
+              </m:ctrlPr>
+            </m:sSupPr>
+            <m:e>
+              <m:r>
+                <w:rPr>
+                  <w:rFonts w:ascii="Cambria Math" w:hAnsi="Cambria Math"/>
+                  <w:sz w:val="24"/>
+                  <w:szCs w:val="24"/>
+                </w:rPr>
+                <m:t>x</m:t>
+              </m:r>
+            </m:e>
+            <m:sup>
+              <m:r>
+                <w:rPr>
+                  <w:rFonts w:ascii="Cambria Math" w:hAnsi="Cambria Math"/>
+                  <w:sz w:val="24"/>
+                  <w:szCs w:val="24"/>
+                </w:rPr>
+                <m:t>2</m:t>
+              </m:r>
+            </m:sup>
+          </m:sSup>
+          <m:r>
+            <w:rPr>
+              <w:rFonts w:ascii="Cambria Math" w:hAnsi="Cambria Math"/>
+              <w:sz w:val="24"/>
+              <w:szCs w:val="24"/>
+            </w:rPr>
+            <m:t>-420</m:t>
+          </m:r>
+          <m:r>
+            <w:rPr>
+              <w:rFonts w:ascii="Cambria Math" w:hAnsi="Cambria Math"/>
+              <w:sz w:val="24"/>
+              <w:szCs w:val="24"/>
+            </w:rPr>
+            <m:t>xy</m:t>
+          </m:r>
+          <m:r>
+            <w:rPr>
+              <w:rFonts w:ascii="Cambria Math" w:hAnsi="Cambria Math"/>
+              <w:sz w:val="24"/>
+              <w:szCs w:val="24"/>
+            </w:rPr>
+            <m:t>+211</m:t>
+          </m:r>
+          <m:sSup>
+            <m:sSupPr>
+              <m:ctrlPr>
+                <w:rPr>
+                  <w:rFonts w:ascii="Cambria Math" w:hAnsi="Cambria Math"/>
+                  <w:bCs/>
+                  <w:i/>
+                  <w:sz w:val="24"/>
+                  <w:szCs w:val="24"/>
+                </w:rPr>
+              </m:ctrlPr>
+            </m:sSupPr>
+            <m:e>
+              <m:r>
+                <w:rPr>
+                  <w:rFonts w:ascii="Cambria Math" w:hAnsi="Cambria Math"/>
+                  <w:sz w:val="24"/>
+                  <w:szCs w:val="24"/>
+                </w:rPr>
+                <m:t>y</m:t>
+              </m:r>
+            </m:e>
+            <m:sup>
+              <m:r>
+                <w:rPr>
+                  <w:rFonts w:ascii="Cambria Math" w:hAnsi="Cambria Math"/>
+                  <w:sz w:val="24"/>
+                  <w:szCs w:val="24"/>
+                </w:rPr>
+                <m:t>2</m:t>
+              </m:r>
+            </m:sup>
+          </m:sSup>
+          <m:r>
+            <w:rPr>
+              <w:rFonts w:ascii="Cambria Math" w:hAnsi="Cambria Math"/>
+              <w:sz w:val="24"/>
+              <w:szCs w:val="24"/>
+            </w:rPr>
+            <m:t>-</m:t>
+          </m:r>
+          <m:r>
+            <w:rPr>
+              <w:rFonts w:ascii="Cambria Math" w:hAnsi="Cambria Math"/>
+              <w:sz w:val="24"/>
+              <w:szCs w:val="24"/>
+            </w:rPr>
+            <m:t>192</m:t>
+          </m:r>
+          <m:r>
+            <w:rPr>
+              <w:rFonts w:ascii="Cambria Math" w:hAnsi="Cambria Math"/>
+              <w:sz w:val="24"/>
+              <w:szCs w:val="24"/>
+            </w:rPr>
+            <m:t>x</m:t>
+          </m:r>
+          <m:r>
+            <w:rPr>
+              <w:rFonts w:ascii="Cambria Math" w:hAnsi="Cambria Math"/>
+              <w:sz w:val="24"/>
+              <w:szCs w:val="24"/>
+            </w:rPr>
+            <m:t>+50</m:t>
+          </m:r>
+          <m:r>
+            <w:rPr>
+              <w:rFonts w:ascii="Cambria Math" w:hAnsi="Cambria Math"/>
+              <w:sz w:val="24"/>
+              <w:szCs w:val="24"/>
+            </w:rPr>
+            <m:t>y</m:t>
+          </m:r>
+          <m:r>
+            <w:rPr>
+              <w:rFonts w:ascii="Cambria Math" w:hAnsi="Cambria Math"/>
+              <w:sz w:val="24"/>
+              <w:szCs w:val="24"/>
+            </w:rPr>
+            <m:t>-25</m:t>
+          </m:r>
+        </m:oMath>
+      </m:oMathPara>
+    </w:p>
+    <w:p>
+      <w:pPr>
+        <w:jc w:val="center"/>
+        <w:rPr>
+          <w:i/>
+          <w:sz w:val="24"/>
+          <w:szCs w:val="24"/>
+        </w:rPr>
+      </w:pPr>
+    </w:p>
+    <w:p>
+      <w:pPr>
+        <w:pStyle w:val="a3"/>
+        <w:numPr>
+          <w:ilvl w:val="0"/>
+          <w:numId w:val="3"/>
+        </w:numPr>
+        <w:spacing w:after="0" w:line="240" w:lineRule="auto"/>
+        <w:jc w:val="center"/>
+        <w:rPr>
+          <w:b/>
+          <w:sz w:val="28"/>
+          <w:szCs w:val="28"/>
+        </w:rPr>
+      </w:pPr>
       <w:r>
         <w:rPr>
-          <w:bCs/>
-          <w:sz w:val="24"/>
-          <w:szCs w:val="24"/>
-          <w:lang w:val="en-US"/>
-        </w:rPr>
-        <w:tab/>
+          <w:b/>
+          <w:sz w:val="28"/>
+          <w:szCs w:val="28"/>
+        </w:rPr>
+        <w:t>Количество итераций метода наискорейшего спуска в зависимости от используемого метода одномерной оптимизации</w:t>
       </w:r>
-      <m:oMath>
-        <m:r>
-          <w:rPr>
-            <w:rFonts w:ascii="Cambria Math" w:hAnsi="Cambria Math"/>
-            <w:sz w:val="24"/>
-            <w:szCs w:val="24"/>
-          </w:rPr>
-          <m:t>f</m:t>
-        </m:r>
-        <m:d>
-          <m:dPr>
-            <m:ctrlPr>
-              <w:rPr>
-                <w:rFonts w:ascii="Cambria Math" w:hAnsi="Cambria Math"/>
-                <w:bCs/>
-                <w:i/>
-                <w:sz w:val="24"/>
-                <w:szCs w:val="24"/>
-              </w:rPr>
-            </m:ctrlPr>
-          </m:dPr>
-          <m:e>
-            <m:r>
-              <w:rPr>
-                <w:rFonts w:ascii="Cambria Math" w:hAnsi="Cambria Math"/>
-                <w:sz w:val="24"/>
-                <w:szCs w:val="24"/>
-              </w:rPr>
-              <m:t>x</m:t>
-            </m:r>
-          </m:e>
-        </m:d>
-        <m:r>
-          <w:rPr>
-            <w:rFonts w:ascii="Cambria Math" w:hAnsi="Cambria Math"/>
-            <w:sz w:val="24"/>
-            <w:szCs w:val="24"/>
-          </w:rPr>
-          <m:t>=64</m:t>
-        </m:r>
-        <m:sSubSup>
-          <m:sSubSupPr>
-            <m:ctrlPr>
-              <w:rPr>
-                <w:rFonts w:ascii="Cambria Math" w:hAnsi="Cambria Math"/>
-                <w:bCs/>
-                <w:i/>
-                <w:sz w:val="24"/>
-                <w:szCs w:val="24"/>
-              </w:rPr>
-            </m:ctrlPr>
-          </m:sSubSupPr>
-          <m:e>
-            <m:r>
-              <w:rPr>
-                <w:rFonts w:ascii="Cambria Math" w:hAnsi="Cambria Math"/>
-                <w:sz w:val="24"/>
-                <w:szCs w:val="24"/>
-              </w:rPr>
-              <m:t>x</m:t>
-            </m:r>
-          </m:e>
-          <m:sub>
-            <m:r>
-              <w:rPr>
-                <w:rFonts w:ascii="Cambria Math" w:hAnsi="Cambria Math"/>
-                <w:sz w:val="24"/>
-                <w:szCs w:val="24"/>
-              </w:rPr>
-              <m:t>1</m:t>
-            </m:r>
-          </m:sub>
-          <m:sup>
-            <m:r>
-              <w:rPr>
-                <w:rFonts w:ascii="Cambria Math" w:hAnsi="Cambria Math"/>
-                <w:sz w:val="24"/>
-                <w:szCs w:val="24"/>
-              </w:rPr>
-              <m:t>2</m:t>
-            </m:r>
-          </m:sup>
-        </m:sSubSup>
-        <m:r>
-          <w:rPr>
-            <w:rFonts w:ascii="Cambria Math" w:hAnsi="Cambria Math"/>
-            <w:sz w:val="24"/>
-            <w:szCs w:val="24"/>
-          </w:rPr>
-          <m:t>+126</m:t>
-        </m:r>
-        <m:sSub>
-          <m:sSubPr>
-            <m:ctrlPr>
-              <w:rPr>
-                <w:rFonts w:ascii="Cambria Math" w:hAnsi="Cambria Math"/>
-                <w:bCs/>
-                <w:i/>
-                <w:sz w:val="24"/>
-                <w:szCs w:val="24"/>
-              </w:rPr>
-            </m:ctrlPr>
-          </m:sSubPr>
-          <m:e>
-            <m:r>
-              <w:rPr>
-                <w:rFonts w:ascii="Cambria Math" w:hAnsi="Cambria Math"/>
-                <w:sz w:val="24"/>
-                <w:szCs w:val="24"/>
-              </w:rPr>
-              <m:t>x</m:t>
-            </m:r>
-          </m:e>
-          <m:sub>
-            <m:r>
-              <w:rPr>
-                <w:rFonts w:ascii="Cambria Math" w:hAnsi="Cambria Math"/>
-                <w:sz w:val="24"/>
-                <w:szCs w:val="24"/>
-              </w:rPr>
-              <m:t>1</m:t>
-            </m:r>
-          </m:sub>
-        </m:sSub>
-        <m:sSub>
-          <m:sSubPr>
-            <m:ctrlPr>
-              <w:rPr>
-                <w:rFonts w:ascii="Cambria Math" w:hAnsi="Cambria Math"/>
-                <w:bCs/>
-                <w:i/>
-                <w:sz w:val="24"/>
-                <w:szCs w:val="24"/>
-              </w:rPr>
-            </m:ctrlPr>
-          </m:sSubPr>
-          <m:e>
-            <m:r>
-              <w:rPr>
-                <w:rFonts w:ascii="Cambria Math" w:hAnsi="Cambria Math"/>
-                <w:sz w:val="24"/>
-                <w:szCs w:val="24"/>
-              </w:rPr>
-              <m:t>x</m:t>
-            </m:r>
-          </m:e>
-          <m:sub>
-            <m:r>
-              <w:rPr>
-                <w:rFonts w:ascii="Cambria Math" w:hAnsi="Cambria Math"/>
-                <w:sz w:val="24"/>
-                <w:szCs w:val="24"/>
-              </w:rPr>
-              <m:t>2</m:t>
-            </m:r>
-          </m:sub>
-        </m:sSub>
-        <m:r>
-          <w:rPr>
-            <w:rFonts w:ascii="Cambria Math" w:hAnsi="Cambria Math"/>
-            <w:sz w:val="24"/>
-            <w:szCs w:val="24"/>
-          </w:rPr>
-          <m:t>+</m:t>
-        </m:r>
-        <m:r>
-          <w:rPr>
-            <w:rFonts w:ascii="Cambria Math" w:hAnsi="Cambria Math"/>
-            <w:sz w:val="24"/>
-            <w:szCs w:val="24"/>
-          </w:rPr>
-          <m:t>64</m:t>
-        </m:r>
-        <m:sSubSup>
-          <m:sSubSupPr>
-            <m:ctrlPr>
-              <w:rPr>
-                <w:rFonts w:ascii="Cambria Math" w:hAnsi="Cambria Math"/>
-                <w:bCs/>
-                <w:i/>
-                <w:sz w:val="24"/>
-                <w:szCs w:val="24"/>
-              </w:rPr>
-            </m:ctrlPr>
-          </m:sSubSupPr>
-          <m:e>
-            <m:r>
-              <w:rPr>
-                <w:rFonts w:ascii="Cambria Math" w:hAnsi="Cambria Math"/>
-                <w:sz w:val="24"/>
-                <w:szCs w:val="24"/>
-              </w:rPr>
-              <m:t>x</m:t>
-            </m:r>
-          </m:e>
-          <m:sub>
-            <m:r>
-              <w:rPr>
-                <w:rFonts w:ascii="Cambria Math" w:hAnsi="Cambria Math"/>
-                <w:sz w:val="24"/>
-                <w:szCs w:val="24"/>
-              </w:rPr>
-              <m:t>2</m:t>
-            </m:r>
-          </m:sub>
-          <m:sup>
-            <m:r>
-              <w:rPr>
-                <w:rFonts w:ascii="Cambria Math" w:hAnsi="Cambria Math"/>
-                <w:sz w:val="24"/>
-                <w:szCs w:val="24"/>
-              </w:rPr>
-              <m:t>2</m:t>
-            </m:r>
-          </m:sup>
-        </m:sSubSup>
-        <m:r>
-          <w:rPr>
-            <w:rFonts w:ascii="Cambria Math" w:hAnsi="Cambria Math"/>
-            <w:sz w:val="24"/>
-            <w:szCs w:val="24"/>
-          </w:rPr>
-          <m:t>-10</m:t>
-        </m:r>
-        <m:sSub>
-          <m:sSubPr>
-            <m:ctrlPr>
-              <w:rPr>
-                <w:rFonts w:ascii="Cambria Math" w:hAnsi="Cambria Math"/>
-                <w:bCs/>
-                <w:i/>
-                <w:sz w:val="24"/>
-                <w:szCs w:val="24"/>
-              </w:rPr>
-            </m:ctrlPr>
-          </m:sSubPr>
-          <m:e>
-            <m:r>
-              <w:rPr>
-                <w:rFonts w:ascii="Cambria Math" w:hAnsi="Cambria Math"/>
-                <w:sz w:val="24"/>
-                <w:szCs w:val="24"/>
-              </w:rPr>
-              <m:t>x</m:t>
-            </m:r>
-          </m:e>
-          <m:sub>
-            <m:r>
-              <w:rPr>
-                <w:rFonts w:ascii="Cambria Math" w:hAnsi="Cambria Math"/>
-                <w:sz w:val="24"/>
-                <w:szCs w:val="24"/>
-              </w:rPr>
-              <m:t>1</m:t>
-            </m:r>
-          </m:sub>
-        </m:sSub>
-        <m:r>
-          <w:rPr>
-            <w:rFonts w:ascii="Cambria Math" w:hAnsi="Cambria Math"/>
-            <w:sz w:val="24"/>
-            <w:szCs w:val="24"/>
-          </w:rPr>
-          <m:t>+30</m:t>
-        </m:r>
-        <m:sSub>
-          <m:sSubPr>
-            <m:ctrlPr>
-              <w:rPr>
-                <w:rFonts w:ascii="Cambria Math" w:hAnsi="Cambria Math"/>
-                <w:bCs/>
-                <w:i/>
-                <w:sz w:val="24"/>
-                <w:szCs w:val="24"/>
-              </w:rPr>
-            </m:ctrlPr>
-          </m:sSubPr>
-          <m:e>
-            <m:r>
-              <w:rPr>
-                <w:rFonts w:ascii="Cambria Math" w:hAnsi="Cambria Math"/>
-                <w:sz w:val="24"/>
-                <w:szCs w:val="24"/>
-              </w:rPr>
-              <m:t>x</m:t>
-            </m:r>
-          </m:e>
-          <m:sub>
-            <m:r>
-              <w:rPr>
-                <w:rFonts w:ascii="Cambria Math" w:hAnsi="Cambria Math"/>
-                <w:sz w:val="24"/>
-                <w:szCs w:val="24"/>
-              </w:rPr>
-              <m:t>2</m:t>
-            </m:r>
-          </m:sub>
-        </m:sSub>
-        <m:r>
-          <w:rPr>
-            <w:rFonts w:ascii="Cambria Math" w:hAnsi="Cambria Math"/>
-            <w:sz w:val="24"/>
-            <w:szCs w:val="24"/>
-          </w:rPr>
-          <m:t>+1</m:t>
-        </m:r>
-        <m:r>
-          <w:rPr>
-            <w:rFonts w:ascii="Cambria Math" w:hAnsi="Cambria Math"/>
-            <w:sz w:val="24"/>
-            <w:szCs w:val="24"/>
-          </w:rPr>
-          <m:t>3</m:t>
-        </m:r>
-      </m:oMath>
+    </w:p>
+    <w:tbl>
+      <w:tblPr>
+        <w:tblStyle w:val="a5"/>
+        <w:tblW w:w="0" w:type="auto"/>
+        <w:tblLook w:val="04A0" w:firstRow="1" w:lastRow="0" w:firstColumn="1" w:lastColumn="0" w:noHBand="0" w:noVBand="1"/>
+      </w:tblPr>
+      <w:tblGrid>
+        <w:gridCol w:w="2442"/>
+        <w:gridCol w:w="2442"/>
+        <w:gridCol w:w="2443"/>
+        <w:gridCol w:w="2443"/>
+      </w:tblGrid>
+      <w:tr>
+        <w:tc>
+          <w:tcPr>
+            <w:tcW w:w="2442" w:type="dxa"/>
+          </w:tcPr>
+          <w:p>
+            <w:pPr>
+              <w:spacing w:after="0" w:line="240" w:lineRule="auto"/>
+              <w:jc w:val="center"/>
+              <w:rPr>
+                <w:b/>
+                <w:iCs/>
+                <w:sz w:val="24"/>
+                <w:szCs w:val="24"/>
+              </w:rPr>
+            </w:pPr>
+          </w:p>
+        </w:tc>
+        <w:tc>
+          <w:tcPr>
+            <w:tcW w:w="2442" w:type="dxa"/>
+          </w:tcPr>
+          <w:p>
+            <w:pPr>
+              <w:spacing w:after="0" w:line="240" w:lineRule="auto"/>
+              <w:jc w:val="center"/>
+              <w:rPr>
+                <w:iCs/>
+                <w:sz w:val="24"/>
+                <w:szCs w:val="24"/>
+                <w:vertAlign w:val="subscript"/>
+                <w:lang w:val="en-US"/>
+              </w:rPr>
+            </w:pPr>
+            <w:r>
+              <w:rPr>
+                <w:iCs/>
+                <w:sz w:val="24"/>
+                <w:szCs w:val="24"/>
+                <w:lang w:val="en-US"/>
+              </w:rPr>
+              <w:t>f</w:t>
+            </w:r>
+            <w:r>
+              <w:rPr>
+                <w:iCs/>
+                <w:sz w:val="24"/>
+                <w:szCs w:val="24"/>
+                <w:lang w:val="en-US"/>
+              </w:rPr>
+              <w:softHyphen/>
+            </w:r>
+            <w:r>
+              <w:rPr>
+                <w:iCs/>
+                <w:sz w:val="24"/>
+                <w:szCs w:val="24"/>
+                <w:vertAlign w:val="subscript"/>
+                <w:lang w:val="en-US"/>
+              </w:rPr>
+              <w:t>1</w:t>
+            </w:r>
+          </w:p>
+        </w:tc>
+        <w:tc>
+          <w:tcPr>
+            <w:tcW w:w="2443" w:type="dxa"/>
+          </w:tcPr>
+          <w:p>
+            <w:pPr>
+              <w:spacing w:after="0" w:line="240" w:lineRule="auto"/>
+              <w:jc w:val="center"/>
+              <w:rPr>
+                <w:iCs/>
+                <w:sz w:val="24"/>
+                <w:szCs w:val="24"/>
+                <w:vertAlign w:val="subscript"/>
+                <w:lang w:val="en-US"/>
+              </w:rPr>
+            </w:pPr>
+            <w:r>
+              <w:rPr>
+                <w:iCs/>
+                <w:sz w:val="24"/>
+                <w:szCs w:val="24"/>
+                <w:lang w:val="en-US"/>
+              </w:rPr>
+              <w:t>f</w:t>
+            </w:r>
+            <w:r>
+              <w:rPr>
+                <w:iCs/>
+                <w:sz w:val="24"/>
+                <w:szCs w:val="24"/>
+                <w:vertAlign w:val="subscript"/>
+                <w:lang w:val="en-US"/>
+              </w:rPr>
+              <w:t>2</w:t>
+            </w:r>
+          </w:p>
+        </w:tc>
+        <w:tc>
+          <w:tcPr>
+            <w:tcW w:w="2443" w:type="dxa"/>
+          </w:tcPr>
+          <w:p>
+            <w:pPr>
+              <w:spacing w:after="0" w:line="240" w:lineRule="auto"/>
+              <w:jc w:val="center"/>
+              <w:rPr>
+                <w:iCs/>
+                <w:sz w:val="24"/>
+                <w:szCs w:val="24"/>
+                <w:vertAlign w:val="subscript"/>
+                <w:lang w:val="en-US"/>
+              </w:rPr>
+            </w:pPr>
+            <w:r>
+              <w:rPr>
+                <w:iCs/>
+                <w:sz w:val="24"/>
+                <w:szCs w:val="24"/>
+                <w:lang w:val="en-US"/>
+              </w:rPr>
+              <w:t>f</w:t>
+            </w:r>
+            <w:r>
+              <w:rPr>
+                <w:iCs/>
+                <w:sz w:val="24"/>
+                <w:szCs w:val="24"/>
+                <w:vertAlign w:val="subscript"/>
+                <w:lang w:val="en-US"/>
+              </w:rPr>
+              <w:t>3</w:t>
+            </w:r>
+          </w:p>
+        </w:tc>
+      </w:tr>
+      <w:tr>
+        <w:tc>
+          <w:tcPr>
+            <w:tcW w:w="2442" w:type="dxa"/>
+          </w:tcPr>
+          <w:p>
+            <w:pPr>
+              <w:spacing w:after="0" w:line="240" w:lineRule="auto"/>
+              <w:jc w:val="center"/>
+              <w:rPr>
+                <w:iCs/>
+                <w:sz w:val="24"/>
+                <w:szCs w:val="24"/>
+              </w:rPr>
+            </w:pPr>
+            <w:r>
+              <w:rPr>
+                <w:iCs/>
+                <w:sz w:val="24"/>
+                <w:szCs w:val="24"/>
+              </w:rPr>
+              <w:t>Метод дихотомии</w:t>
+            </w:r>
+          </w:p>
+        </w:tc>
+        <w:tc>
+          <w:tcPr>
+            <w:tcW w:w="2442" w:type="dxa"/>
+          </w:tcPr>
+          <w:p>
+            <w:pPr>
+              <w:spacing w:after="0" w:line="240" w:lineRule="auto"/>
+              <w:jc w:val="center"/>
+              <w:rPr>
+                <w:iCs/>
+                <w:sz w:val="24"/>
+                <w:szCs w:val="24"/>
+              </w:rPr>
+            </w:pPr>
+            <w:r>
+              <w:rPr>
+                <w:iCs/>
+                <w:sz w:val="24"/>
+                <w:szCs w:val="24"/>
+              </w:rPr>
+              <w:t>50</w:t>
+            </w:r>
+          </w:p>
+        </w:tc>
+        <w:tc>
+          <w:tcPr>
+            <w:tcW w:w="2443" w:type="dxa"/>
+          </w:tcPr>
+          <w:p>
+            <w:pPr>
+              <w:spacing w:after="0" w:line="240" w:lineRule="auto"/>
+              <w:jc w:val="center"/>
+              <w:rPr>
+                <w:iCs/>
+                <w:sz w:val="24"/>
+                <w:szCs w:val="24"/>
+              </w:rPr>
+            </w:pPr>
+            <w:r>
+              <w:rPr>
+                <w:iCs/>
+                <w:sz w:val="24"/>
+                <w:szCs w:val="24"/>
+              </w:rPr>
+              <w:t>2513</w:t>
+            </w:r>
+          </w:p>
+        </w:tc>
+        <w:tc>
+          <w:tcPr>
+            <w:tcW w:w="2443" w:type="dxa"/>
+          </w:tcPr>
+          <w:p>
+            <w:pPr>
+              <w:spacing w:after="0" w:line="240" w:lineRule="auto"/>
+              <w:jc w:val="center"/>
+              <w:rPr>
+                <w:iCs/>
+                <w:sz w:val="24"/>
+                <w:szCs w:val="24"/>
+              </w:rPr>
+            </w:pPr>
+            <w:r>
+              <w:rPr>
+                <w:iCs/>
+                <w:sz w:val="24"/>
+                <w:szCs w:val="24"/>
+              </w:rPr>
+              <w:t>2204</w:t>
+            </w:r>
+          </w:p>
+        </w:tc>
+      </w:tr>
+      <w:tr>
+        <w:tc>
+          <w:tcPr>
+            <w:tcW w:w="2442" w:type="dxa"/>
+          </w:tcPr>
+          <w:p>
+            <w:pPr>
+              <w:spacing w:after="0" w:line="240" w:lineRule="auto"/>
+              <w:jc w:val="center"/>
+              <w:rPr>
+                <w:iCs/>
+                <w:sz w:val="24"/>
+                <w:szCs w:val="24"/>
+              </w:rPr>
+            </w:pPr>
+            <w:r>
+              <w:rPr>
+                <w:iCs/>
+                <w:sz w:val="24"/>
+                <w:szCs w:val="24"/>
+              </w:rPr>
+              <w:t>Метод золотого сечения</w:t>
+            </w:r>
+          </w:p>
+        </w:tc>
+        <w:tc>
+          <w:tcPr>
+            <w:tcW w:w="2442" w:type="dxa"/>
+          </w:tcPr>
+          <w:p>
+            <w:pPr>
+              <w:spacing w:after="0" w:line="240" w:lineRule="auto"/>
+              <w:jc w:val="center"/>
+              <w:rPr>
+                <w:iCs/>
+                <w:sz w:val="24"/>
+                <w:szCs w:val="24"/>
+              </w:rPr>
+            </w:pPr>
+            <w:r>
+              <w:rPr>
+                <w:iCs/>
+                <w:sz w:val="24"/>
+                <w:szCs w:val="24"/>
+              </w:rPr>
+              <w:t>20</w:t>
+            </w:r>
+          </w:p>
+        </w:tc>
+        <w:tc>
+          <w:tcPr>
+            <w:tcW w:w="2443" w:type="dxa"/>
+          </w:tcPr>
+          <w:p>
+            <w:pPr>
+              <w:spacing w:after="0" w:line="240" w:lineRule="auto"/>
+              <w:jc w:val="center"/>
+              <w:rPr>
+                <w:iCs/>
+                <w:sz w:val="24"/>
+                <w:szCs w:val="24"/>
+              </w:rPr>
+            </w:pPr>
+            <w:r>
+              <w:rPr>
+                <w:iCs/>
+                <w:sz w:val="24"/>
+                <w:szCs w:val="24"/>
+              </w:rPr>
+              <w:t>61</w:t>
+            </w:r>
+          </w:p>
+        </w:tc>
+        <w:tc>
+          <w:tcPr>
+            <w:tcW w:w="2443" w:type="dxa"/>
+          </w:tcPr>
+          <w:p>
+            <w:pPr>
+              <w:spacing w:after="0" w:line="240" w:lineRule="auto"/>
+              <w:jc w:val="center"/>
+              <w:rPr>
+                <w:iCs/>
+                <w:sz w:val="24"/>
+                <w:szCs w:val="24"/>
+              </w:rPr>
+            </w:pPr>
+            <w:r>
+              <w:rPr>
+                <w:iCs/>
+                <w:sz w:val="24"/>
+                <w:szCs w:val="24"/>
+              </w:rPr>
+              <w:t>1754</w:t>
+            </w:r>
+          </w:p>
+        </w:tc>
+      </w:tr>
+      <w:tr>
+        <w:tc>
+          <w:tcPr>
+            <w:tcW w:w="2442" w:type="dxa"/>
+          </w:tcPr>
+          <w:p>
+            <w:pPr>
+              <w:spacing w:after="0" w:line="240" w:lineRule="auto"/>
+              <w:jc w:val="center"/>
+              <w:rPr>
+                <w:iCs/>
+                <w:sz w:val="24"/>
+                <w:szCs w:val="24"/>
+              </w:rPr>
+            </w:pPr>
+            <w:r>
+              <w:rPr>
+                <w:iCs/>
+                <w:sz w:val="24"/>
+                <w:szCs w:val="24"/>
+              </w:rPr>
+              <w:t>Метод Фибоначчи</w:t>
+            </w:r>
+          </w:p>
+        </w:tc>
+        <w:tc>
+          <w:tcPr>
+            <w:tcW w:w="2442" w:type="dxa"/>
+          </w:tcPr>
+          <w:p>
+            <w:pPr>
+              <w:spacing w:after="0" w:line="240" w:lineRule="auto"/>
+              <w:jc w:val="center"/>
+              <w:rPr>
+                <w:iCs/>
+                <w:sz w:val="24"/>
+                <w:szCs w:val="24"/>
+              </w:rPr>
+            </w:pPr>
+            <w:r>
+              <w:rPr>
+                <w:iCs/>
+                <w:sz w:val="24"/>
+                <w:szCs w:val="24"/>
+              </w:rPr>
+              <w:t>18</w:t>
+            </w:r>
+          </w:p>
+        </w:tc>
+        <w:tc>
+          <w:tcPr>
+            <w:tcW w:w="2443" w:type="dxa"/>
+          </w:tcPr>
+          <w:p>
+            <w:pPr>
+              <w:spacing w:after="0" w:line="240" w:lineRule="auto"/>
+              <w:jc w:val="center"/>
+              <w:rPr>
+                <w:iCs/>
+                <w:sz w:val="24"/>
+                <w:szCs w:val="24"/>
+              </w:rPr>
+            </w:pPr>
+            <w:r>
+              <w:rPr>
+                <w:iCs/>
+                <w:sz w:val="24"/>
+                <w:szCs w:val="24"/>
+              </w:rPr>
+              <w:t>2262</w:t>
+            </w:r>
+          </w:p>
+        </w:tc>
+        <w:tc>
+          <w:tcPr>
+            <w:tcW w:w="2443" w:type="dxa"/>
+          </w:tcPr>
+          <w:p>
+            <w:pPr>
+              <w:spacing w:after="0" w:line="240" w:lineRule="auto"/>
+              <w:jc w:val="center"/>
+              <w:rPr>
+                <w:iCs/>
+                <w:sz w:val="24"/>
+                <w:szCs w:val="24"/>
+              </w:rPr>
+            </w:pPr>
+            <w:r>
+              <w:rPr>
+                <w:iCs/>
+                <w:sz w:val="24"/>
+                <w:szCs w:val="24"/>
+              </w:rPr>
+              <w:t>1685</w:t>
+            </w:r>
+          </w:p>
+        </w:tc>
+      </w:tr>
+      <w:tr>
+        <w:tc>
+          <w:tcPr>
+            <w:tcW w:w="2442" w:type="dxa"/>
+          </w:tcPr>
+          <w:p>
+            <w:pPr>
+              <w:spacing w:after="0" w:line="240" w:lineRule="auto"/>
+              <w:jc w:val="center"/>
+              <w:rPr>
+                <w:iCs/>
+                <w:sz w:val="24"/>
+                <w:szCs w:val="24"/>
+              </w:rPr>
+            </w:pPr>
+            <w:r>
+              <w:rPr>
+                <w:iCs/>
+                <w:sz w:val="24"/>
+                <w:szCs w:val="24"/>
+              </w:rPr>
+              <w:t>Метод парабол</w:t>
+            </w:r>
+          </w:p>
+        </w:tc>
+        <w:tc>
+          <w:tcPr>
+            <w:tcW w:w="2442" w:type="dxa"/>
+          </w:tcPr>
+          <w:p>
+            <w:pPr>
+              <w:spacing w:after="0" w:line="240" w:lineRule="auto"/>
+              <w:jc w:val="center"/>
+              <w:rPr>
+                <w:iCs/>
+                <w:sz w:val="24"/>
+                <w:szCs w:val="24"/>
+              </w:rPr>
+            </w:pPr>
+            <w:r>
+              <w:rPr>
+                <w:iCs/>
+                <w:sz w:val="24"/>
+                <w:szCs w:val="24"/>
+              </w:rPr>
+              <w:t>32</w:t>
+            </w:r>
+          </w:p>
+        </w:tc>
+        <w:tc>
+          <w:tcPr>
+            <w:tcW w:w="2443" w:type="dxa"/>
+          </w:tcPr>
+          <w:p>
+            <w:pPr>
+              <w:spacing w:after="0" w:line="240" w:lineRule="auto"/>
+              <w:jc w:val="center"/>
+              <w:rPr>
+                <w:iCs/>
+                <w:sz w:val="24"/>
+                <w:szCs w:val="24"/>
+              </w:rPr>
+            </w:pPr>
+            <w:r>
+              <w:rPr>
+                <w:iCs/>
+                <w:sz w:val="24"/>
+                <w:szCs w:val="24"/>
+              </w:rPr>
+              <w:t>30</w:t>
+            </w:r>
+          </w:p>
+        </w:tc>
+        <w:tc>
+          <w:tcPr>
+            <w:tcW w:w="2443" w:type="dxa"/>
+          </w:tcPr>
+          <w:p>
+            <w:pPr>
+              <w:spacing w:after="0" w:line="240" w:lineRule="auto"/>
+              <w:jc w:val="center"/>
+              <w:rPr>
+                <w:iCs/>
+                <w:sz w:val="24"/>
+                <w:szCs w:val="24"/>
+              </w:rPr>
+            </w:pPr>
+            <w:r>
+              <w:rPr>
+                <w:iCs/>
+                <w:sz w:val="24"/>
+                <w:szCs w:val="24"/>
+              </w:rPr>
+              <w:t>2052</w:t>
+            </w:r>
+          </w:p>
+        </w:tc>
+      </w:tr>
+      <w:tr>
+        <w:tc>
+          <w:tcPr>
+            <w:tcW w:w="2442" w:type="dxa"/>
+          </w:tcPr>
+          <w:p>
+            <w:pPr>
+              <w:spacing w:after="0" w:line="240" w:lineRule="auto"/>
+              <w:jc w:val="center"/>
+              <w:rPr>
+                <w:iCs/>
+                <w:sz w:val="24"/>
+                <w:szCs w:val="24"/>
+              </w:rPr>
+            </w:pPr>
+            <w:r>
+              <w:rPr>
+                <w:iCs/>
+                <w:sz w:val="24"/>
+                <w:szCs w:val="24"/>
+              </w:rPr>
+              <w:t xml:space="preserve">Метод </w:t>
+            </w:r>
+            <w:proofErr w:type="spellStart"/>
+            <w:r>
+              <w:rPr>
+                <w:iCs/>
+                <w:sz w:val="24"/>
+                <w:szCs w:val="24"/>
+              </w:rPr>
+              <w:t>Брента</w:t>
+            </w:r>
+            <w:proofErr w:type="spellEnd"/>
+          </w:p>
+        </w:tc>
+        <w:tc>
+          <w:tcPr>
+            <w:tcW w:w="2442" w:type="dxa"/>
+          </w:tcPr>
+          <w:p>
+            <w:pPr>
+              <w:spacing w:after="0" w:line="240" w:lineRule="auto"/>
+              <w:jc w:val="center"/>
+              <w:rPr>
+                <w:iCs/>
+                <w:sz w:val="24"/>
+                <w:szCs w:val="24"/>
+              </w:rPr>
+            </w:pPr>
+            <w:r>
+              <w:rPr>
+                <w:iCs/>
+                <w:sz w:val="24"/>
+                <w:szCs w:val="24"/>
+              </w:rPr>
+              <w:t>32</w:t>
+            </w:r>
+          </w:p>
+        </w:tc>
+        <w:tc>
+          <w:tcPr>
+            <w:tcW w:w="2443" w:type="dxa"/>
+          </w:tcPr>
+          <w:p>
+            <w:pPr>
+              <w:spacing w:after="0" w:line="240" w:lineRule="auto"/>
+              <w:jc w:val="center"/>
+              <w:rPr>
+                <w:iCs/>
+                <w:sz w:val="24"/>
+                <w:szCs w:val="24"/>
+              </w:rPr>
+            </w:pPr>
+            <w:r>
+              <w:rPr>
+                <w:iCs/>
+                <w:sz w:val="24"/>
+                <w:szCs w:val="24"/>
+              </w:rPr>
+              <w:t>46</w:t>
+            </w:r>
+          </w:p>
+        </w:tc>
+        <w:tc>
+          <w:tcPr>
+            <w:tcW w:w="2443" w:type="dxa"/>
+          </w:tcPr>
+          <w:p>
+            <w:pPr>
+              <w:spacing w:after="0" w:line="240" w:lineRule="auto"/>
+              <w:jc w:val="center"/>
+              <w:rPr>
+                <w:iCs/>
+                <w:sz w:val="24"/>
+                <w:szCs w:val="24"/>
+              </w:rPr>
+            </w:pPr>
+            <w:r>
+              <w:rPr>
+                <w:iCs/>
+                <w:sz w:val="24"/>
+                <w:szCs w:val="24"/>
+              </w:rPr>
+              <w:t>1600</w:t>
+            </w:r>
+          </w:p>
+        </w:tc>
+      </w:tr>
+    </w:tbl>
+    <w:p>
+      <w:pPr>
+        <w:spacing w:after="0" w:line="240" w:lineRule="auto"/>
+        <w:jc w:val="center"/>
+        <w:rPr>
+          <w:b/>
+          <w:iCs/>
+          <w:sz w:val="28"/>
+          <w:szCs w:val="28"/>
+        </w:rPr>
+      </w:pPr>
       <w:bookmarkStart w:id="0" w:name="_GoBack"/>
       <w:bookmarkEnd w:id="0"/>
-    </w:p>
-    <w:p>
-      <w:pPr>
-        <w:spacing w:after="0" w:line="240" w:lineRule="auto"/>
-        <w:rPr>
-          <w:iCs/>
-          <w:sz w:val="24"/>
-          <w:szCs w:val="24"/>
-        </w:rPr>
-      </w:pPr>
     </w:p>
     <w:sectPr>
       <w:pgSz w:w="11906" w:h="16838"/>
@@ -994,8 +2055,97 @@
 </file>
 
 <file path=word/numbering.xml><?xml version="1.0" encoding="utf-8"?>
-<w:numbering xmlns:wpc="http://schemas.microsoft.com/office/word/2010/wordprocessingCanvas" xmlns:cx="http://schemas.microsoft.com/office/drawing/2014/chartex" xmlns:cx1="http://schemas.microsoft.com/office/drawing/2015/9/8/chartex" xmlns:cx2="http://schemas.microsoft.com/office/drawing/2015/10/21/chartex" xmlns:cx3="http://schemas.microsoft.com/office/drawing/2016/5/9/chartex" xmlns:cx4="http://schemas.microsoft.com/office/drawing/2016/5/10/chartex" xmlns:cx5="http://schemas.microsoft.com/office/drawing/2016/5/11/chartex" xmlns:cx6="http://schemas.microsoft.com/office/drawing/2016/5/12/chartex" xmlns:cx7="http://schemas.microsoft.com/office/drawing/2016/5/13/chartex" xmlns:cx8="http://schemas.microsoft.com/office/drawing/2016/5/14/chartex" xmlns:mc="http://schemas.openxmlformats.org/markup-compatibility/2006" xmlns:aink="http://schemas.microsoft.com/office/drawing/2016/ink" xmlns:am3d="http://schemas.microsoft.com/office/drawing/2017/model3d" xmlns:o="urn:schemas-microsoft-com:office:office" xmlns:r="http://schemas.openxmlformats.org/officeDocument/2006/relationships" xmlns:m="http://schemas.openxmlformats.org/officeDocument/2006/math" xmlns:v="urn:schemas-microsoft-com:vml" xmlns:wp14="http://schemas.microsoft.com/office/word/2010/wordprocessingDrawing" xmlns:wp="http://schemas.openxmlformats.org/drawingml/2006/wordprocessingDrawing" xmlns:w10="urn:schemas-microsoft-com:office:word" xmlns:w="http://schemas.openxmlformats.org/wordprocessingml/2006/main" xmlns:w14="http://schemas.microsoft.com/office/word/2010/wordml" xmlns:w15="http://schemas.microsoft.com/office/word/2012/wordml" xmlns:w16cid="http://schemas.microsoft.com/office/word/2016/wordml/cid" xmlns:w16se="http://schemas.microsoft.com/office/word/2015/wordml/symex" xmlns:wpg="http://schemas.microsoft.com/office/word/2010/wordprocessingGroup" xmlns:wpi="http://schemas.microsoft.com/office/word/2010/wordprocessingInk" xmlns:wne="http://schemas.microsoft.com/office/word/2006/wordml" xmlns:wps="http://schemas.microsoft.com/office/word/2010/wordprocessingShape" mc:Ignorable="w14 w15 w16se w16cid wp14">
+<w:numbering xmlns:wpc="http://schemas.microsoft.com/office/word/2010/wordprocessingCanvas" xmlns:cx="http://schemas.microsoft.com/office/drawing/2014/chartex" xmlns:mc="http://schemas.openxmlformats.org/markup-compatibility/2006" xmlns:o="urn:schemas-microsoft-com:office:office" xmlns:r="http://schemas.openxmlformats.org/officeDocument/2006/relationships" xmlns:m="http://schemas.openxmlformats.org/officeDocument/2006/math" xmlns:v="urn:schemas-microsoft-com:vml" xmlns:wp14="http://schemas.microsoft.com/office/word/2010/wordprocessingDrawing" xmlns:wp="http://schemas.openxmlformats.org/drawingml/2006/wordprocessingDrawing" xmlns:w10="urn:schemas-microsoft-com:office:word" xmlns:w="http://schemas.openxmlformats.org/wordprocessingml/2006/main" xmlns:w14="http://schemas.microsoft.com/office/word/2010/wordml" xmlns:w15="http://schemas.microsoft.com/office/word/2012/wordml" xmlns:w16se="http://schemas.microsoft.com/office/word/2015/wordml/symex" xmlns:wpg="http://schemas.microsoft.com/office/word/2010/wordprocessingGroup" xmlns:wpi="http://schemas.microsoft.com/office/word/2010/wordprocessingInk" xmlns:wne="http://schemas.microsoft.com/office/word/2006/wordml" xmlns:wps="http://schemas.microsoft.com/office/word/2010/wordprocessingShape" mc:Ignorable="w14 w15 w16se wp14">
   <w:abstractNum w:abstractNumId="0" w15:restartNumberingAfterBreak="0">
+    <w:nsid w:val="0CEB4EBB"/>
+    <w:multiLevelType w:val="hybridMultilevel"/>
+    <w:tmpl w:val="9168CF1E"/>
+    <w:lvl w:ilvl="0" w:tplc="0419000F">
+      <w:start w:val="1"/>
+      <w:numFmt w:val="decimal"/>
+      <w:lvlText w:val="%1."/>
+      <w:lvlJc w:val="left"/>
+      <w:pPr>
+        <w:ind w:left="720" w:hanging="360"/>
+      </w:pPr>
+      <w:rPr>
+        <w:rFonts w:hint="default"/>
+      </w:rPr>
+    </w:lvl>
+    <w:lvl w:ilvl="1" w:tplc="04190019" w:tentative="1">
+      <w:start w:val="1"/>
+      <w:numFmt w:val="lowerLetter"/>
+      <w:lvlText w:val="%2."/>
+      <w:lvlJc w:val="left"/>
+      <w:pPr>
+        <w:ind w:left="1440" w:hanging="360"/>
+      </w:pPr>
+    </w:lvl>
+    <w:lvl w:ilvl="2" w:tplc="0419001B" w:tentative="1">
+      <w:start w:val="1"/>
+      <w:numFmt w:val="lowerRoman"/>
+      <w:lvlText w:val="%3."/>
+      <w:lvlJc w:val="right"/>
+      <w:pPr>
+        <w:ind w:left="2160" w:hanging="180"/>
+      </w:pPr>
+    </w:lvl>
+    <w:lvl w:ilvl="3" w:tplc="0419000F" w:tentative="1">
+      <w:start w:val="1"/>
+      <w:numFmt w:val="decimal"/>
+      <w:lvlText w:val="%4."/>
+      <w:lvlJc w:val="left"/>
+      <w:pPr>
+        <w:ind w:left="2880" w:hanging="360"/>
+      </w:pPr>
+    </w:lvl>
+    <w:lvl w:ilvl="4" w:tplc="04190019" w:tentative="1">
+      <w:start w:val="1"/>
+      <w:numFmt w:val="lowerLetter"/>
+      <w:lvlText w:val="%5."/>
+      <w:lvlJc w:val="left"/>
+      <w:pPr>
+        <w:ind w:left="3600" w:hanging="360"/>
+      </w:pPr>
+    </w:lvl>
+    <w:lvl w:ilvl="5" w:tplc="0419001B" w:tentative="1">
+      <w:start w:val="1"/>
+      <w:numFmt w:val="lowerRoman"/>
+      <w:lvlText w:val="%6."/>
+      <w:lvlJc w:val="right"/>
+      <w:pPr>
+        <w:ind w:left="4320" w:hanging="180"/>
+      </w:pPr>
+    </w:lvl>
+    <w:lvl w:ilvl="6" w:tplc="0419000F" w:tentative="1">
+      <w:start w:val="1"/>
+      <w:numFmt w:val="decimal"/>
+      <w:lvlText w:val="%7."/>
+      <w:lvlJc w:val="left"/>
+      <w:pPr>
+        <w:ind w:left="5040" w:hanging="360"/>
+      </w:pPr>
+    </w:lvl>
+    <w:lvl w:ilvl="7" w:tplc="04190019" w:tentative="1">
+      <w:start w:val="1"/>
+      <w:numFmt w:val="lowerLetter"/>
+      <w:lvlText w:val="%8."/>
+      <w:lvlJc w:val="left"/>
+      <w:pPr>
+        <w:ind w:left="5760" w:hanging="360"/>
+      </w:pPr>
+    </w:lvl>
+    <w:lvl w:ilvl="8" w:tplc="0419001B" w:tentative="1">
+      <w:start w:val="1"/>
+      <w:numFmt w:val="lowerRoman"/>
+      <w:lvlText w:val="%9."/>
+      <w:lvlJc w:val="right"/>
+      <w:pPr>
+        <w:ind w:left="6480" w:hanging="180"/>
+      </w:pPr>
+    </w:lvl>
+  </w:abstractNum>
+  <w:abstractNum w:abstractNumId="1" w15:restartNumberingAfterBreak="0">
     <w:nsid w:val="1EAC5DF0"/>
     <w:multiLevelType w:val="hybridMultilevel"/>
     <w:tmpl w:val="1E5ABAC6"/>
@@ -1108,7 +2258,7 @@
       </w:rPr>
     </w:lvl>
   </w:abstractNum>
-  <w:abstractNum w:abstractNumId="1" w15:restartNumberingAfterBreak="0">
+  <w:abstractNum w:abstractNumId="2" w15:restartNumberingAfterBreak="0">
     <w:nsid w:val="1F9D71EA"/>
     <w:multiLevelType w:val="hybridMultilevel"/>
     <w:tmpl w:val="C0BC6968"/>
@@ -1222,16 +2372,19 @@
     </w:lvl>
   </w:abstractNum>
   <w:num w:numId="1">
+    <w:abstractNumId w:val="2"/>
+  </w:num>
+  <w:num w:numId="2">
     <w:abstractNumId w:val="1"/>
   </w:num>
-  <w:num w:numId="2">
+  <w:num w:numId="3">
     <w:abstractNumId w:val="0"/>
   </w:num>
 </w:numbering>
 </file>
 
 <file path=word/styles.xml><?xml version="1.0" encoding="utf-8"?>
-<w:styles xmlns:mc="http://schemas.openxmlformats.org/markup-compatibility/2006" xmlns:r="http://schemas.openxmlformats.org/officeDocument/2006/relationships" xmlns:w="http://schemas.openxmlformats.org/wordprocessingml/2006/main" xmlns:w14="http://schemas.microsoft.com/office/word/2010/wordml" xmlns:w15="http://schemas.microsoft.com/office/word/2012/wordml" xmlns:w16cid="http://schemas.microsoft.com/office/word/2016/wordml/cid" xmlns:w16se="http://schemas.microsoft.com/office/word/2015/wordml/symex" mc:Ignorable="w14 w15 w16se w16cid">
+<w:styles xmlns:mc="http://schemas.openxmlformats.org/markup-compatibility/2006" xmlns:r="http://schemas.openxmlformats.org/officeDocument/2006/relationships" xmlns:w="http://schemas.openxmlformats.org/wordprocessingml/2006/main" xmlns:w14="http://schemas.microsoft.com/office/word/2010/wordml" xmlns:w15="http://schemas.microsoft.com/office/word/2012/wordml" xmlns:w16se="http://schemas.microsoft.com/office/word/2015/wordml/symex" mc:Ignorable="w14 w15 w16se">
   <w:docDefaults>
     <w:rPrDefault>
       <w:rPr>
@@ -1247,7 +2400,7 @@
       </w:pPr>
     </w:pPrDefault>
   </w:docDefaults>
-  <w:latentStyles w:defLockedState="0" w:defUIPriority="99" w:defSemiHidden="0" w:defUnhideWhenUsed="0" w:defQFormat="0" w:count="375">
+  <w:latentStyles w:defLockedState="0" w:defUIPriority="99" w:defSemiHidden="0" w:defUnhideWhenUsed="0" w:defQFormat="0" w:count="371">
     <w:lsdException w:name="Normal" w:uiPriority="0" w:qFormat="1"/>
     <w:lsdException w:name="heading 1" w:uiPriority="9" w:qFormat="1"/>
     <w:lsdException w:name="heading 2" w:semiHidden="1" w:uiPriority="9" w:unhideWhenUsed="1" w:qFormat="1"/>
@@ -1619,10 +2772,6 @@
     <w:lsdException w:name="List Table 5 Dark Accent 6" w:uiPriority="50"/>
     <w:lsdException w:name="List Table 6 Colorful Accent 6" w:uiPriority="51"/>
     <w:lsdException w:name="List Table 7 Colorful Accent 6" w:uiPriority="52"/>
-    <w:lsdException w:name="Mention" w:semiHidden="1" w:unhideWhenUsed="1"/>
-    <w:lsdException w:name="Smart Hyperlink" w:semiHidden="1" w:unhideWhenUsed="1"/>
-    <w:lsdException w:name="Hashtag" w:semiHidden="1" w:unhideWhenUsed="1"/>
-    <w:lsdException w:name="Unresolved Mention" w:semiHidden="1" w:unhideWhenUsed="1"/>
   </w:latentStyles>
   <w:style w:type="paragraph" w:default="1" w:styleId="a">
     <w:name w:val="Normal"/>
@@ -1730,7 +2879,7 @@
       <w:u w:val="single"/>
     </w:rPr>
   </w:style>
-  <w:style w:type="character" w:styleId="a7">
+  <w:style w:type="character" w:customStyle="1" w:styleId="UnresolvedMention">
     <w:name w:val="Unresolved Mention"/>
     <w:basedOn w:val="a0"/>
     <w:uiPriority w:val="99"/>

</xml_diff>

<commit_message>
Add results in report
</commit_message>
<xml_diff>
--- a/lab2/Lab2_report.docx
+++ b/lab2/Lab2_report.docx
@@ -682,7 +682,7 @@
     </w:p>
     <w:p>
       <w:pPr>
-        <w:spacing w:after="0" w:line="240" w:lineRule="auto"/>
+        <w:jc w:val="center"/>
         <w:rPr>
           <w:iCs/>
           <w:sz w:val="24"/>
@@ -698,7 +698,6 @@
           <w:bCs/>
           <w:sz w:val="28"/>
           <w:szCs w:val="28"/>
-          <w:lang w:val="en-US"/>
         </w:rPr>
       </w:pPr>
       <w:r>
@@ -708,7 +707,7 @@
           <w:sz w:val="28"/>
           <w:szCs w:val="28"/>
         </w:rPr>
-        <w:t>Выбранные ф</w:t>
+        <w:t>Вы</w:t>
       </w:r>
       <w:r>
         <w:rPr>
@@ -717,61 +716,375 @@
           <w:sz w:val="28"/>
           <w:szCs w:val="28"/>
         </w:rPr>
-        <w:t>ункции</w:t>
+        <w:t>числительные схемы методов</w:t>
       </w:r>
     </w:p>
     <w:p>
       <w:pPr>
         <w:jc w:val="center"/>
         <w:rPr>
-          <w:sz w:val="24"/>
-          <w:szCs w:val="24"/>
+          <w:sz w:val="28"/>
+          <w:szCs w:val="28"/>
+        </w:rPr>
+      </w:pPr>
+      <w:r>
+        <w:rPr>
+          <w:sz w:val="28"/>
+          <w:szCs w:val="28"/>
+        </w:rPr>
+        <w:t>Метод градиентного спуска</w:t>
+      </w:r>
+      <w:r>
+        <w:rPr>
+          <w:sz w:val="28"/>
+          <w:szCs w:val="28"/>
+        </w:rPr>
+        <w:t xml:space="preserve"> </w:t>
+      </w:r>
+      <w:r>
+        <w:rPr>
+          <w:color w:val="FF0000"/>
+          <w:sz w:val="28"/>
+          <w:szCs w:val="28"/>
+        </w:rPr>
+        <w:t>(не знаю правильно ли)</w:t>
+      </w:r>
+    </w:p>
+    <w:p>
+      <w:pPr>
+        <w:pStyle w:val="a3"/>
+        <w:jc w:val="center"/>
+        <w:rPr>
+          <w:i/>
+          <w:sz w:val="28"/>
+          <w:szCs w:val="28"/>
+        </w:rPr>
+      </w:pPr>
+      <w:r>
+        <w:rPr>
+          <w:sz w:val="28"/>
+          <w:szCs w:val="28"/>
+        </w:rPr>
+        <w:t>1.</w:t>
+      </w:r>
+      <m:oMath>
+        <m:sSup>
+          <m:sSupPr>
+            <m:ctrlPr>
+              <w:rPr>
+                <w:rFonts w:ascii="Cambria Math" w:hAnsi="Cambria Math"/>
+                <w:i/>
+                <w:sz w:val="28"/>
+                <w:szCs w:val="28"/>
+              </w:rPr>
+            </m:ctrlPr>
+          </m:sSupPr>
+          <m:e>
+            <m:r>
+              <w:rPr>
+                <w:rFonts w:ascii="Cambria Math" w:hAnsi="Cambria Math"/>
+                <w:sz w:val="28"/>
+                <w:szCs w:val="28"/>
+              </w:rPr>
+              <m:t>x</m:t>
+            </m:r>
+          </m:e>
+          <m:sup>
+            <m:r>
+              <w:rPr>
+                <w:rFonts w:ascii="Cambria Math" w:hAnsi="Cambria Math"/>
+                <w:sz w:val="28"/>
+                <w:szCs w:val="28"/>
+              </w:rPr>
+              <m:t>0</m:t>
+            </m:r>
+          </m:sup>
+        </m:sSup>
+        <m:r>
+          <w:rPr>
+            <w:rFonts w:ascii="Cambria Math" w:hAnsi="Cambria Math"/>
+            <w:sz w:val="28"/>
+            <w:szCs w:val="28"/>
+          </w:rPr>
+          <m:t>∈</m:t>
+        </m:r>
+        <m:sSub>
+          <m:sSubPr>
+            <m:ctrlPr>
+              <w:rPr>
+                <w:rFonts w:ascii="Cambria Math" w:hAnsi="Cambria Math"/>
+                <w:i/>
+                <w:sz w:val="28"/>
+                <w:szCs w:val="28"/>
+              </w:rPr>
+            </m:ctrlPr>
+          </m:sSubPr>
+          <m:e>
+            <m:r>
+              <w:rPr>
+                <w:rFonts w:ascii="Cambria Math" w:hAnsi="Cambria Math"/>
+                <w:sz w:val="28"/>
+                <w:szCs w:val="28"/>
+              </w:rPr>
+              <m:t>E</m:t>
+            </m:r>
+          </m:e>
+          <m:sub>
+            <m:r>
+              <w:rPr>
+                <w:rFonts w:ascii="Cambria Math" w:hAnsi="Cambria Math"/>
+                <w:sz w:val="28"/>
+                <w:szCs w:val="28"/>
+              </w:rPr>
+              <m:t>n</m:t>
+            </m:r>
+          </m:sub>
+        </m:sSub>
+        <m:r>
+          <w:rPr>
+            <w:rFonts w:ascii="Cambria Math" w:hAnsi="Cambria Math"/>
+            <w:sz w:val="28"/>
+            <w:szCs w:val="28"/>
+          </w:rPr>
+          <m:t xml:space="preserve"> , </m:t>
+        </m:r>
+        <m:r>
+          <w:rPr>
+            <w:rFonts w:ascii="Cambria Math" w:hAnsi="Cambria Math"/>
+            <w:sz w:val="28"/>
+            <w:szCs w:val="28"/>
+          </w:rPr>
+          <m:t>α&gt;0</m:t>
+        </m:r>
+        <m:r>
+          <w:rPr>
+            <w:rFonts w:ascii="Cambria Math" w:hAnsi="Cambria Math"/>
+            <w:sz w:val="28"/>
+            <w:szCs w:val="28"/>
+          </w:rPr>
+          <m:t>, ϵ&gt;0 , f(</m:t>
+        </m:r>
+        <m:sSup>
+          <m:sSupPr>
+            <m:ctrlPr>
+              <w:rPr>
+                <w:rFonts w:ascii="Cambria Math" w:hAnsi="Cambria Math"/>
+                <w:i/>
+                <w:sz w:val="28"/>
+                <w:szCs w:val="28"/>
+              </w:rPr>
+            </m:ctrlPr>
+          </m:sSupPr>
+          <m:e>
+            <m:r>
+              <w:rPr>
+                <w:rFonts w:ascii="Cambria Math" w:hAnsi="Cambria Math"/>
+                <w:sz w:val="28"/>
+                <w:szCs w:val="28"/>
+              </w:rPr>
+              <m:t>x</m:t>
+            </m:r>
+          </m:e>
+          <m:sup>
+            <m:r>
+              <w:rPr>
+                <w:rFonts w:ascii="Cambria Math" w:hAnsi="Cambria Math"/>
+                <w:sz w:val="28"/>
+                <w:szCs w:val="28"/>
+              </w:rPr>
+              <m:t>0</m:t>
+            </m:r>
+          </m:sup>
+        </m:sSup>
+        <m:r>
+          <w:rPr>
+            <w:rFonts w:ascii="Cambria Math" w:hAnsi="Cambria Math"/>
+            <w:sz w:val="28"/>
+            <w:szCs w:val="28"/>
+          </w:rPr>
+          <m:t>)</m:t>
+        </m:r>
+      </m:oMath>
+    </w:p>
+    <w:p>
+      <w:pPr>
+        <w:pStyle w:val="a3"/>
+        <w:jc w:val="center"/>
+        <w:rPr>
+          <w:i/>
+          <w:sz w:val="28"/>
+          <w:szCs w:val="28"/>
+        </w:rPr>
+      </w:pPr>
+      <w:r>
+        <w:rPr>
+          <w:iCs/>
+          <w:sz w:val="28"/>
+          <w:szCs w:val="28"/>
+        </w:rPr>
+        <w:t>2.</w:t>
+      </w:r>
+      <m:oMath>
+        <m:r>
+          <w:rPr>
+            <w:rFonts w:ascii="Cambria Math" w:hAnsi="Cambria Math"/>
+            <w:sz w:val="28"/>
+            <w:szCs w:val="28"/>
+          </w:rPr>
+          <m:t xml:space="preserve">Пока </m:t>
+        </m:r>
+        <m:d>
+          <m:dPr>
+            <m:begChr m:val="|"/>
+            <m:endChr m:val="|"/>
+            <m:ctrlPr>
+              <w:rPr>
+                <w:rFonts w:ascii="Cambria Math" w:hAnsi="Cambria Math"/>
+                <w:i/>
+                <w:sz w:val="28"/>
+                <w:szCs w:val="28"/>
+                <w:lang w:val="en-US"/>
+              </w:rPr>
+            </m:ctrlPr>
+          </m:dPr>
+          <m:e>
+            <m:d>
+              <m:dPr>
+                <m:begChr m:val="|"/>
+                <m:endChr m:val="|"/>
+                <m:ctrlPr>
+                  <w:rPr>
+                    <w:rFonts w:ascii="Cambria Math" w:hAnsi="Cambria Math"/>
+                    <w:i/>
+                    <w:sz w:val="28"/>
+                    <w:szCs w:val="28"/>
+                    <w:lang w:val="en-US"/>
+                  </w:rPr>
+                </m:ctrlPr>
+              </m:dPr>
+              <m:e>
+                <m:r>
+                  <m:rPr>
+                    <m:sty m:val="p"/>
+                  </m:rPr>
+                  <w:rPr>
+                    <w:rFonts w:ascii="Cambria Math" w:hAnsi="Cambria Math"/>
+                    <w:sz w:val="28"/>
+                    <w:szCs w:val="28"/>
+                  </w:rPr>
+                  <m:t>∇</m:t>
+                </m:r>
+                <m:r>
+                  <w:rPr>
+                    <w:rFonts w:ascii="Cambria Math" w:hAnsi="Cambria Math"/>
+                    <w:sz w:val="28"/>
+                    <w:szCs w:val="28"/>
+                    <w:lang w:val="en-US"/>
+                  </w:rPr>
+                  <m:t>f</m:t>
+                </m:r>
+                <m:d>
+                  <m:dPr>
+                    <m:ctrlPr>
+                      <w:rPr>
+                        <w:rFonts w:ascii="Cambria Math" w:hAnsi="Cambria Math"/>
+                        <w:i/>
+                        <w:sz w:val="28"/>
+                        <w:szCs w:val="28"/>
+                        <w:lang w:val="en-US"/>
+                      </w:rPr>
+                    </m:ctrlPr>
+                  </m:dPr>
+                  <m:e>
+                    <m:r>
+                      <w:rPr>
+                        <w:rFonts w:ascii="Cambria Math" w:hAnsi="Cambria Math"/>
+                        <w:sz w:val="28"/>
+                        <w:szCs w:val="28"/>
+                        <w:lang w:val="en-US"/>
+                      </w:rPr>
+                      <m:t>x</m:t>
+                    </m:r>
+                  </m:e>
+                </m:d>
+              </m:e>
+            </m:d>
+          </m:e>
+        </m:d>
+        <m:r>
+          <w:rPr>
+            <w:rFonts w:ascii="Cambria Math" w:hAnsi="Cambria Math"/>
+            <w:sz w:val="28"/>
+            <w:szCs w:val="28"/>
+          </w:rPr>
+          <m:t>&lt;</m:t>
+        </m:r>
+        <m:r>
+          <w:rPr>
+            <w:rFonts w:ascii="Cambria Math" w:hAnsi="Cambria Math"/>
+            <w:sz w:val="28"/>
+            <w:szCs w:val="28"/>
+            <w:lang w:val="en-US"/>
+          </w:rPr>
+          <m:t>ϵ</m:t>
+        </m:r>
+      </m:oMath>
+    </w:p>
+    <w:p>
+      <w:pPr>
+        <w:pStyle w:val="a3"/>
+        <w:jc w:val="center"/>
+        <w:rPr>
+          <w:iCs/>
+          <w:sz w:val="28"/>
+          <w:szCs w:val="28"/>
+          <w:lang w:val="en-US"/>
         </w:rPr>
       </w:pPr>
       <m:oMathPara>
+        <m:oMathParaPr>
+          <m:jc m:val="center"/>
+        </m:oMathParaPr>
         <m:oMath>
-          <m:sSub>
-            <m:sSubPr>
-              <m:ctrlPr>
-                <w:rPr>
-                  <w:rFonts w:ascii="Cambria Math" w:hAnsi="Cambria Math"/>
-                  <w:i/>
-                  <w:sz w:val="24"/>
-                  <w:szCs w:val="24"/>
-                </w:rPr>
-              </m:ctrlPr>
-            </m:sSubPr>
-            <m:e>
-              <m:r>
-                <w:rPr>
-                  <w:rFonts w:ascii="Cambria Math" w:hAnsi="Cambria Math"/>
-                  <w:sz w:val="24"/>
-                  <w:szCs w:val="24"/>
-                  <w:lang w:val="en-US"/>
-                </w:rPr>
-                <m:t>f</m:t>
-              </m:r>
-            </m:e>
-            <m:sub>
-              <m:r>
-                <w:rPr>
-                  <w:rFonts w:ascii="Cambria Math" w:hAnsi="Cambria Math"/>
-                  <w:sz w:val="24"/>
-                  <w:szCs w:val="24"/>
-                </w:rPr>
-                <m:t>1</m:t>
-              </m:r>
-            </m:sub>
-          </m:sSub>
+          <m:r>
+            <w:rPr>
+              <w:rFonts w:ascii="Cambria Math" w:hAnsi="Cambria Math"/>
+              <w:sz w:val="28"/>
+              <w:szCs w:val="28"/>
+              <w:lang w:val="en-US"/>
+            </w:rPr>
+            <m:t>y=x-α</m:t>
+          </m:r>
+          <m:r>
+            <m:rPr>
+              <m:sty m:val="p"/>
+            </m:rPr>
+            <w:rPr>
+              <w:rFonts w:ascii="Cambria Math" w:hAnsi="Cambria Math"/>
+              <w:sz w:val="28"/>
+              <w:szCs w:val="28"/>
+              <w:lang w:val="en-US"/>
+            </w:rPr>
+            <m:t>∇</m:t>
+          </m:r>
+          <m:r>
+            <w:rPr>
+              <w:rFonts w:ascii="Cambria Math" w:hAnsi="Cambria Math"/>
+              <w:sz w:val="28"/>
+              <w:szCs w:val="28"/>
+              <w:lang w:val="en-US"/>
+            </w:rPr>
+            <m:t>f</m:t>
+          </m:r>
           <m:d>
             <m:dPr>
               <m:ctrlPr>
                 <w:rPr>
                   <w:rFonts w:ascii="Cambria Math" w:hAnsi="Cambria Math"/>
-                  <w:bCs/>
                   <w:i/>
-                  <w:sz w:val="24"/>
-                  <w:szCs w:val="24"/>
+                  <w:sz w:val="28"/>
+                  <w:szCs w:val="28"/>
+                  <w:lang w:val="en-US"/>
                 </w:rPr>
               </m:ctrlPr>
             </m:dPr>
@@ -779,109 +1092,550 @@
               <m:r>
                 <w:rPr>
                   <w:rFonts w:ascii="Cambria Math" w:hAnsi="Cambria Math"/>
-                  <w:sz w:val="24"/>
-                  <w:szCs w:val="24"/>
+                  <w:sz w:val="28"/>
+                  <w:szCs w:val="28"/>
+                  <w:lang w:val="en-US"/>
                 </w:rPr>
-                <m:t>x, y</m:t>
+                <m:t>x</m:t>
               </m:r>
             </m:e>
           </m:d>
           <m:r>
             <w:rPr>
               <w:rFonts w:ascii="Cambria Math" w:hAnsi="Cambria Math"/>
-              <w:sz w:val="24"/>
-              <w:szCs w:val="24"/>
+              <w:sz w:val="28"/>
+              <w:szCs w:val="28"/>
+              <w:lang w:val="en-US"/>
             </w:rPr>
-            <m:t>=64</m:t>
+            <w:br/>
           </m:r>
-          <m:sSup>
-            <m:sSupPr>
+        </m:oMath>
+        <m:oMath>
+          <m:r>
+            <w:rPr>
+              <w:rFonts w:ascii="Cambria Math" w:hAnsi="Cambria Math"/>
+              <w:sz w:val="28"/>
+              <w:szCs w:val="28"/>
+              <w:lang w:val="en-US"/>
+            </w:rPr>
+            <m:t>Если f</m:t>
+          </m:r>
+          <m:d>
+            <m:dPr>
               <m:ctrlPr>
                 <w:rPr>
                   <w:rFonts w:ascii="Cambria Math" w:hAnsi="Cambria Math"/>
-                  <w:bCs/>
                   <w:i/>
-                  <w:sz w:val="24"/>
-                  <w:szCs w:val="24"/>
+                  <w:sz w:val="28"/>
+                  <w:szCs w:val="28"/>
+                  <w:lang w:val="en-US"/>
                 </w:rPr>
               </m:ctrlPr>
-            </m:sSupPr>
+            </m:dPr>
             <m:e>
               <m:r>
                 <w:rPr>
                   <w:rFonts w:ascii="Cambria Math" w:hAnsi="Cambria Math"/>
-                  <w:sz w:val="24"/>
-                  <w:szCs w:val="24"/>
+                  <w:sz w:val="28"/>
+                  <w:szCs w:val="28"/>
+                  <w:lang w:val="en-US"/>
+                </w:rPr>
+                <m:t>y</m:t>
+              </m:r>
+            </m:e>
+          </m:d>
+          <m:r>
+            <w:rPr>
+              <w:rFonts w:ascii="Cambria Math" w:hAnsi="Cambria Math"/>
+              <w:sz w:val="28"/>
+              <w:szCs w:val="28"/>
+              <w:lang w:val="en-US"/>
+            </w:rPr>
+            <m:t>&lt;f</m:t>
+          </m:r>
+          <m:d>
+            <m:dPr>
+              <m:ctrlPr>
+                <w:rPr>
+                  <w:rFonts w:ascii="Cambria Math" w:hAnsi="Cambria Math"/>
+                  <w:i/>
+                  <w:sz w:val="28"/>
+                  <w:szCs w:val="28"/>
+                  <w:lang w:val="en-US"/>
+                </w:rPr>
+              </m:ctrlPr>
+            </m:dPr>
+            <m:e>
+              <m:r>
+                <w:rPr>
+                  <w:rFonts w:ascii="Cambria Math" w:hAnsi="Cambria Math"/>
+                  <w:sz w:val="28"/>
+                  <w:szCs w:val="28"/>
+                  <w:lang w:val="en-US"/>
                 </w:rPr>
                 <m:t>x</m:t>
               </m:r>
             </m:e>
-            <m:sup>
+          </m:d>
+          <m:r>
+            <w:rPr>
+              <w:rFonts w:ascii="Cambria Math" w:hAnsi="Cambria Math"/>
+              <w:sz w:val="28"/>
+              <w:szCs w:val="28"/>
+              <w:lang w:val="en-US"/>
+            </w:rPr>
+            <w:br/>
+          </m:r>
+        </m:oMath>
+        <m:oMath>
+          <m:r>
+            <w:rPr>
+              <w:rFonts w:ascii="Cambria Math" w:hAnsi="Cambria Math"/>
+              <w:sz w:val="28"/>
+              <w:szCs w:val="28"/>
+              <w:lang w:val="en-US"/>
+            </w:rPr>
+            <m:t>x=y</m:t>
+          </m:r>
+          <m:r>
+            <w:rPr>
+              <w:rFonts w:ascii="Cambria Math" w:hAnsi="Cambria Math"/>
+              <w:sz w:val="28"/>
+              <w:szCs w:val="28"/>
+              <w:lang w:val="en-US"/>
+            </w:rPr>
+            <w:br/>
+          </m:r>
+        </m:oMath>
+        <m:oMath>
+          <m:r>
+            <w:rPr>
+              <w:rFonts w:ascii="Cambria Math" w:hAnsi="Cambria Math"/>
+              <w:sz w:val="28"/>
+              <w:szCs w:val="28"/>
+              <w:lang w:val="en-US"/>
+            </w:rPr>
+            <m:t>Иначе</m:t>
+          </m:r>
+          <m:r>
+            <w:rPr>
+              <w:rFonts w:ascii="Cambria Math" w:hAnsi="Cambria Math"/>
+              <w:sz w:val="28"/>
+              <w:szCs w:val="28"/>
+              <w:lang w:val="en-US"/>
+            </w:rPr>
+            <w:br/>
+          </m:r>
+        </m:oMath>
+        <m:oMath>
+          <m:r>
+            <w:rPr>
+              <w:rFonts w:ascii="Cambria Math" w:hAnsi="Cambria Math"/>
+              <w:sz w:val="28"/>
+              <w:szCs w:val="28"/>
+              <w:lang w:val="en-US"/>
+            </w:rPr>
+            <m:t>α=</m:t>
+          </m:r>
+          <m:f>
+            <m:fPr>
+              <m:ctrlPr>
+                <w:rPr>
+                  <w:rFonts w:ascii="Cambria Math" w:hAnsi="Cambria Math"/>
+                  <w:i/>
+                  <w:sz w:val="28"/>
+                  <w:szCs w:val="28"/>
+                  <w:lang w:val="en-US"/>
+                </w:rPr>
+              </m:ctrlPr>
+            </m:fPr>
+            <m:num>
               <m:r>
                 <w:rPr>
                   <w:rFonts w:ascii="Cambria Math" w:hAnsi="Cambria Math"/>
-                  <w:sz w:val="24"/>
-                  <w:szCs w:val="24"/>
+                  <w:sz w:val="28"/>
+                  <w:szCs w:val="28"/>
+                  <w:lang w:val="en-US"/>
+                </w:rPr>
+                <m:t>α</m:t>
+              </m:r>
+            </m:num>
+            <m:den>
+              <m:r>
+                <w:rPr>
+                  <w:rFonts w:ascii="Cambria Math" w:hAnsi="Cambria Math"/>
+                  <w:sz w:val="28"/>
+                  <w:szCs w:val="28"/>
+                  <w:lang w:val="en-US"/>
                 </w:rPr>
                 <m:t>2</m:t>
               </m:r>
-            </m:sup>
-          </m:sSup>
-          <m:r>
-            <w:rPr>
-              <w:rFonts w:ascii="Cambria Math" w:hAnsi="Cambria Math"/>
-              <w:sz w:val="24"/>
-              <w:szCs w:val="24"/>
-            </w:rPr>
-            <m:t>+126xy+64</m:t>
-          </m:r>
-          <m:sSup>
-            <m:sSupPr>
-              <m:ctrlPr>
-                <w:rPr>
-                  <w:rFonts w:ascii="Cambria Math" w:hAnsi="Cambria Math"/>
-                  <w:bCs/>
-                  <w:i/>
-                  <w:sz w:val="24"/>
-                  <w:szCs w:val="24"/>
-                </w:rPr>
-              </m:ctrlPr>
-            </m:sSupPr>
-            <m:e>
-              <m:r>
-                <w:rPr>
-                  <w:rFonts w:ascii="Cambria Math" w:hAnsi="Cambria Math"/>
-                  <w:sz w:val="24"/>
-                  <w:szCs w:val="24"/>
-                </w:rPr>
-                <m:t>y</m:t>
-              </m:r>
-            </m:e>
-            <m:sup>
-              <m:r>
-                <w:rPr>
-                  <w:rFonts w:ascii="Cambria Math" w:hAnsi="Cambria Math"/>
-                  <w:sz w:val="24"/>
-                  <w:szCs w:val="24"/>
-                </w:rPr>
-                <m:t>2</m:t>
-              </m:r>
-            </m:sup>
-          </m:sSup>
-          <m:r>
-            <w:rPr>
-              <w:rFonts w:ascii="Cambria Math" w:hAnsi="Cambria Math"/>
-              <w:sz w:val="24"/>
-              <w:szCs w:val="24"/>
-            </w:rPr>
-            <m:t>-10x+30y+13</m:t>
-          </m:r>
+            </m:den>
+          </m:f>
         </m:oMath>
       </m:oMathPara>
     </w:p>
     <w:p>
       <w:pPr>
+        <w:pStyle w:val="a3"/>
         <w:jc w:val="center"/>
+        <w:rPr>
+          <w:i/>
+          <w:sz w:val="28"/>
+          <w:szCs w:val="28"/>
+          <w:lang w:val="en-US"/>
+        </w:rPr>
+      </w:pPr>
+    </w:p>
+    <w:p>
+      <w:pPr>
+        <w:jc w:val="center"/>
+        <w:rPr>
+          <w:sz w:val="28"/>
+          <w:szCs w:val="28"/>
+        </w:rPr>
+      </w:pPr>
+      <w:r>
+        <w:rPr>
+          <w:sz w:val="28"/>
+          <w:szCs w:val="28"/>
+        </w:rPr>
+        <w:t>Метод наискорейшего спуска</w:t>
+      </w:r>
+      <w:r>
+        <w:rPr>
+          <w:sz w:val="28"/>
+          <w:szCs w:val="28"/>
+        </w:rPr>
+        <w:t xml:space="preserve"> </w:t>
+      </w:r>
+      <w:r>
+        <w:rPr>
+          <w:color w:val="FF0000"/>
+          <w:sz w:val="28"/>
+          <w:szCs w:val="28"/>
+        </w:rPr>
+        <w:t>(написать)</w:t>
+      </w:r>
+    </w:p>
+    <w:p>
+      <w:pPr>
+        <w:jc w:val="center"/>
+        <w:rPr>
+          <w:color w:val="FF0000"/>
+          <w:sz w:val="28"/>
+          <w:szCs w:val="28"/>
+        </w:rPr>
+      </w:pPr>
+      <w:r>
+        <w:rPr>
+          <w:sz w:val="28"/>
+          <w:szCs w:val="28"/>
+        </w:rPr>
+        <w:t>Метод сопряженных градиентов</w:t>
+      </w:r>
+      <w:r>
+        <w:rPr>
+          <w:sz w:val="28"/>
+          <w:szCs w:val="28"/>
+        </w:rPr>
+        <w:t xml:space="preserve"> </w:t>
+      </w:r>
+      <w:r>
+        <w:rPr>
+          <w:color w:val="FF0000"/>
+          <w:sz w:val="28"/>
+          <w:szCs w:val="28"/>
+        </w:rPr>
+        <w:t>(написать)</w:t>
+      </w:r>
+    </w:p>
+    <w:p>
+      <w:pPr>
+        <w:jc w:val="center"/>
+        <w:rPr>
+          <w:b/>
+          <w:bCs/>
+          <w:sz w:val="28"/>
+          <w:szCs w:val="28"/>
+        </w:rPr>
+      </w:pPr>
+      <w:r>
+        <w:rPr>
+          <w:b/>
+          <w:bCs/>
+          <w:sz w:val="28"/>
+          <w:szCs w:val="28"/>
+        </w:rPr>
+        <w:t>Результаты работы методов на различных квадратичных функциях</w:t>
+      </w:r>
+    </w:p>
+    <w:p>
+      <w:pPr>
+        <w:rPr>
+          <w:sz w:val="28"/>
+          <w:szCs w:val="28"/>
+        </w:rPr>
+      </w:pPr>
+      <w:r>
+        <w:rPr>
+          <w:sz w:val="28"/>
+          <w:szCs w:val="28"/>
+        </w:rPr>
+        <w:t xml:space="preserve">Для данного раздела отчета все функции запускались с </w:t>
+      </w:r>
+      <w:r>
+        <w:rPr>
+          <w:rFonts w:ascii="Cambria Math" w:hAnsi="Cambria Math"/>
+          <w:sz w:val="28"/>
+          <w:szCs w:val="28"/>
+        </w:rPr>
+        <w:t>ℰ</w:t>
+      </w:r>
+      <w:r>
+        <w:rPr>
+          <w:sz w:val="28"/>
+          <w:szCs w:val="28"/>
+        </w:rPr>
+        <w:t xml:space="preserve"> = 0.0001 </w:t>
+      </w:r>
+      <w:r>
+        <w:rPr>
+          <w:sz w:val="28"/>
+          <w:szCs w:val="28"/>
+        </w:rPr>
+        <w:t xml:space="preserve">и </w:t>
+      </w:r>
+      <w:r>
+        <w:rPr>
+          <w:sz w:val="28"/>
+          <w:szCs w:val="28"/>
+          <w:lang w:val="en-US"/>
+        </w:rPr>
+        <w:t>x</w:t>
+      </w:r>
+      <w:r>
+        <w:rPr>
+          <w:sz w:val="28"/>
+          <w:szCs w:val="28"/>
+          <w:vertAlign w:val="superscript"/>
+        </w:rPr>
+        <w:t>0</w:t>
+      </w:r>
+      <w:r>
+        <w:rPr>
+          <w:sz w:val="28"/>
+          <w:szCs w:val="28"/>
+        </w:rPr>
+        <w:t xml:space="preserve"> = (1.0, 1.0)</w:t>
+      </w:r>
+      <w:r>
+        <w:rPr>
+          <w:sz w:val="28"/>
+          <w:szCs w:val="28"/>
+        </w:rPr>
+        <w:t>.</w:t>
+      </w:r>
+    </w:p>
+    <w:p>
+      <w:pPr>
+        <w:pStyle w:val="a3"/>
+        <w:numPr>
+          <w:ilvl w:val="0"/>
+          <w:numId w:val="6"/>
+        </w:numPr>
+        <w:jc w:val="center"/>
+        <w:rPr>
+          <w:sz w:val="24"/>
+          <w:szCs w:val="24"/>
+        </w:rPr>
+      </w:pPr>
+      <m:oMath>
+        <m:sSub>
+          <m:sSubPr>
+            <m:ctrlPr>
+              <w:rPr>
+                <w:rFonts w:ascii="Cambria Math" w:hAnsi="Cambria Math"/>
+                <w:i/>
+                <w:sz w:val="24"/>
+                <w:szCs w:val="24"/>
+              </w:rPr>
+            </m:ctrlPr>
+          </m:sSubPr>
+          <m:e>
+            <m:r>
+              <w:rPr>
+                <w:rFonts w:ascii="Cambria Math" w:hAnsi="Cambria Math"/>
+                <w:sz w:val="24"/>
+                <w:szCs w:val="24"/>
+                <w:lang w:val="en-US"/>
+              </w:rPr>
+              <m:t>f</m:t>
+            </m:r>
+          </m:e>
+          <m:sub>
+            <m:r>
+              <w:rPr>
+                <w:rFonts w:ascii="Cambria Math" w:hAnsi="Cambria Math"/>
+                <w:sz w:val="24"/>
+                <w:szCs w:val="24"/>
+              </w:rPr>
+              <m:t>1</m:t>
+            </m:r>
+          </m:sub>
+        </m:sSub>
+        <m:d>
+          <m:dPr>
+            <m:ctrlPr>
+              <w:rPr>
+                <w:rFonts w:ascii="Cambria Math" w:hAnsi="Cambria Math"/>
+                <w:bCs/>
+                <w:i/>
+                <w:sz w:val="24"/>
+                <w:szCs w:val="24"/>
+              </w:rPr>
+            </m:ctrlPr>
+          </m:dPr>
+          <m:e>
+            <m:r>
+              <w:rPr>
+                <w:rFonts w:ascii="Cambria Math" w:hAnsi="Cambria Math"/>
+                <w:sz w:val="24"/>
+                <w:szCs w:val="24"/>
+              </w:rPr>
+              <m:t>x, y</m:t>
+            </m:r>
+          </m:e>
+        </m:d>
+        <m:r>
+          <w:rPr>
+            <w:rFonts w:ascii="Cambria Math" w:hAnsi="Cambria Math"/>
+            <w:sz w:val="24"/>
+            <w:szCs w:val="24"/>
+          </w:rPr>
+          <m:t>=</m:t>
+        </m:r>
+        <m:sSup>
+          <m:sSupPr>
+            <m:ctrlPr>
+              <w:rPr>
+                <w:rFonts w:ascii="Cambria Math" w:hAnsi="Cambria Math"/>
+                <w:bCs/>
+                <w:i/>
+                <w:sz w:val="24"/>
+                <w:szCs w:val="24"/>
+              </w:rPr>
+            </m:ctrlPr>
+          </m:sSupPr>
+          <m:e>
+            <m:r>
+              <w:rPr>
+                <w:rFonts w:ascii="Cambria Math" w:hAnsi="Cambria Math"/>
+                <w:sz w:val="24"/>
+                <w:szCs w:val="24"/>
+              </w:rPr>
+              <m:t>x</m:t>
+            </m:r>
+          </m:e>
+          <m:sup>
+            <m:r>
+              <w:rPr>
+                <w:rFonts w:ascii="Cambria Math" w:hAnsi="Cambria Math"/>
+                <w:sz w:val="24"/>
+                <w:szCs w:val="24"/>
+              </w:rPr>
+              <m:t>2</m:t>
+            </m:r>
+          </m:sup>
+        </m:sSup>
+        <m:r>
+          <w:rPr>
+            <w:rFonts w:ascii="Cambria Math" w:hAnsi="Cambria Math"/>
+            <w:sz w:val="24"/>
+            <w:szCs w:val="24"/>
+          </w:rPr>
+          <m:t>+</m:t>
+        </m:r>
+        <m:sSup>
+          <m:sSupPr>
+            <m:ctrlPr>
+              <w:rPr>
+                <w:rFonts w:ascii="Cambria Math" w:hAnsi="Cambria Math"/>
+                <w:bCs/>
+                <w:i/>
+                <w:sz w:val="24"/>
+                <w:szCs w:val="24"/>
+              </w:rPr>
+            </m:ctrlPr>
+          </m:sSupPr>
+          <m:e>
+            <m:r>
+              <w:rPr>
+                <w:rFonts w:ascii="Cambria Math" w:hAnsi="Cambria Math"/>
+                <w:sz w:val="24"/>
+                <w:szCs w:val="24"/>
+              </w:rPr>
+              <m:t>y</m:t>
+            </m:r>
+          </m:e>
+          <m:sup>
+            <m:r>
+              <w:rPr>
+                <w:rFonts w:ascii="Cambria Math" w:hAnsi="Cambria Math"/>
+                <w:sz w:val="24"/>
+                <w:szCs w:val="24"/>
+              </w:rPr>
+              <m:t>2</m:t>
+            </m:r>
+          </m:sup>
+        </m:sSup>
+        <m:r>
+          <w:rPr>
+            <w:rFonts w:ascii="Cambria Math" w:hAnsi="Cambria Math"/>
+            <w:sz w:val="24"/>
+            <w:szCs w:val="24"/>
+          </w:rPr>
+          <m:t>+</m:t>
+        </m:r>
+        <m:r>
+          <w:rPr>
+            <w:rFonts w:ascii="Cambria Math" w:hAnsi="Cambria Math"/>
+            <w:sz w:val="24"/>
+            <w:szCs w:val="24"/>
+          </w:rPr>
+          <m:t>13</m:t>
+        </m:r>
+        <m:r>
+          <w:rPr>
+            <w:rFonts w:ascii="Cambria Math" w:hAnsi="Cambria Math"/>
+            <w:sz w:val="24"/>
+            <w:szCs w:val="24"/>
+          </w:rPr>
+          <m:t>0</m:t>
+        </m:r>
+      </m:oMath>
+    </w:p>
+    <w:p>
+      <w:pPr>
+        <w:ind w:left="360"/>
+        <w:rPr>
+          <w:color w:val="FF0000"/>
+          <w:sz w:val="24"/>
+          <w:szCs w:val="24"/>
+        </w:rPr>
+      </w:pPr>
+      <w:r>
+        <w:rPr>
+          <w:color w:val="FF0000"/>
+          <w:sz w:val="24"/>
+          <w:szCs w:val="24"/>
+        </w:rPr>
+        <w:t>Вставить график с линиями уровнями и траекториями методов</w:t>
+      </w:r>
+    </w:p>
+    <w:p>
+      <w:pPr>
+        <w:ind w:left="360"/>
         <w:rPr>
           <w:sz w:val="24"/>
           <w:szCs w:val="24"/>
@@ -951,7 +1705,7 @@
               <w:sz w:val="24"/>
               <w:szCs w:val="24"/>
             </w:rPr>
-            <m:t>=256</m:t>
+            <m:t>=</m:t>
           </m:r>
           <m:sSup>
             <m:sSupPr>
@@ -992,7 +1746,15 @@
               <w:sz w:val="24"/>
               <w:szCs w:val="24"/>
             </w:rPr>
-            <m:t>+504xy+254</m:t>
+            <m:t>+50xy+</m:t>
+          </m:r>
+          <m:r>
+            <w:rPr>
+              <w:rFonts w:ascii="Cambria Math" w:hAnsi="Cambria Math"/>
+              <w:sz w:val="24"/>
+              <w:szCs w:val="24"/>
+            </w:rPr>
+            <m:t>1000</m:t>
           </m:r>
           <m:sSup>
             <m:sSupPr>
@@ -1033,14 +1795,64 @@
               <w:sz w:val="24"/>
               <w:szCs w:val="24"/>
             </w:rPr>
-            <m:t>+50x+130y-111</m:t>
+            <m:t>-3</m:t>
+          </m:r>
+          <m:r>
+            <w:rPr>
+              <w:rFonts w:ascii="Cambria Math" w:hAnsi="Cambria Math"/>
+              <w:sz w:val="24"/>
+              <w:szCs w:val="24"/>
+            </w:rPr>
+            <m:t>x+</m:t>
+          </m:r>
+          <m:r>
+            <w:rPr>
+              <w:rFonts w:ascii="Cambria Math" w:hAnsi="Cambria Math"/>
+              <w:sz w:val="24"/>
+              <w:szCs w:val="24"/>
+            </w:rPr>
+            <m:t>9</m:t>
+          </m:r>
+          <m:r>
+            <w:rPr>
+              <w:rFonts w:ascii="Cambria Math" w:hAnsi="Cambria Math"/>
+              <w:sz w:val="24"/>
+              <w:szCs w:val="24"/>
+            </w:rPr>
+            <m:t>y</m:t>
+          </m:r>
+          <m:r>
+            <w:rPr>
+              <w:rFonts w:ascii="Cambria Math" w:hAnsi="Cambria Math"/>
+              <w:sz w:val="24"/>
+              <w:szCs w:val="24"/>
+            </w:rPr>
+            <m:t>+13</m:t>
           </m:r>
         </m:oMath>
       </m:oMathPara>
     </w:p>
     <w:p>
       <w:pPr>
-        <w:jc w:val="center"/>
+        <w:ind w:left="360"/>
+        <w:rPr>
+          <w:color w:val="FF0000"/>
+          <w:sz w:val="24"/>
+          <w:szCs w:val="24"/>
+        </w:rPr>
+      </w:pPr>
+      <w:r>
+        <w:rPr>
+          <w:color w:val="FF0000"/>
+          <w:sz w:val="24"/>
+          <w:szCs w:val="24"/>
+        </w:rPr>
+        <w:t>Вставить график с линиями уровнями и траекториями методов</w:t>
+      </w:r>
+    </w:p>
+    <w:p>
+      <w:pPr>
+        <w:ind w:left="360"/>
         <w:rPr>
           <w:i/>
           <w:sz w:val="24"/>
@@ -1112,7 +1924,7 @@
               <w:sz w:val="24"/>
               <w:szCs w:val="24"/>
             </w:rPr>
-            <m:t>=211</m:t>
+            <m:t>=</m:t>
           </m:r>
           <m:sSup>
             <m:sSupPr>
@@ -1153,7 +1965,23 @@
               <w:sz w:val="24"/>
               <w:szCs w:val="24"/>
             </w:rPr>
-            <m:t>-420xy+211</m:t>
+            <m:t>-</m:t>
+          </m:r>
+          <m:r>
+            <w:rPr>
+              <w:rFonts w:ascii="Cambria Math" w:hAnsi="Cambria Math"/>
+              <w:sz w:val="24"/>
+              <w:szCs w:val="24"/>
+            </w:rPr>
+            <m:t>1.999</m:t>
+          </m:r>
+          <m:r>
+            <w:rPr>
+              <w:rFonts w:ascii="Cambria Math" w:hAnsi="Cambria Math"/>
+              <w:sz w:val="24"/>
+              <w:szCs w:val="24"/>
+            </w:rPr>
+            <m:t>xy+</m:t>
           </m:r>
           <m:sSup>
             <m:sSupPr>
@@ -1194,175 +2022,621 @@
               <w:sz w:val="24"/>
               <w:szCs w:val="24"/>
             </w:rPr>
-            <m:t>-192x+50y-25</m:t>
+            <m:t>+97</m:t>
           </m:r>
         </m:oMath>
       </m:oMathPara>
     </w:p>
     <w:p>
       <w:pPr>
-        <w:jc w:val="center"/>
-        <w:rPr>
-          <w:iCs/>
+        <w:ind w:left="360"/>
+        <w:rPr>
+          <w:color w:val="FF0000"/>
           <w:sz w:val="24"/>
           <w:szCs w:val="24"/>
         </w:rPr>
       </w:pPr>
+      <w:r>
+        <w:rPr>
+          <w:color w:val="FF0000"/>
+          <w:sz w:val="24"/>
+          <w:szCs w:val="24"/>
+        </w:rPr>
+        <w:t>Вставить график с линиями уровнями и траекториями методов</w:t>
+      </w:r>
+    </w:p>
+    <w:tbl>
+      <w:tblPr>
+        <w:tblStyle w:val="a5"/>
+        <w:tblW w:w="0" w:type="auto"/>
+        <w:tblInd w:w="360" w:type="dxa"/>
+        <w:tblLook w:val="04A0" w:firstRow="1" w:lastRow="0" w:firstColumn="1" w:lastColumn="0" w:noHBand="0" w:noVBand="1"/>
+      </w:tblPr>
+      <w:tblGrid>
+        <w:gridCol w:w="2310"/>
+        <w:gridCol w:w="2359"/>
+        <w:gridCol w:w="2380"/>
+        <w:gridCol w:w="2361"/>
+      </w:tblGrid>
+      <w:tr>
+        <w:tc>
+          <w:tcPr>
+            <w:tcW w:w="2442" w:type="dxa"/>
+          </w:tcPr>
+          <w:p>
+            <w:pPr>
+              <w:rPr>
+                <w:sz w:val="24"/>
+                <w:szCs w:val="24"/>
+              </w:rPr>
+            </w:pPr>
+            <w:r>
+              <w:rPr>
+                <w:sz w:val="24"/>
+                <w:szCs w:val="24"/>
+              </w:rPr>
+              <w:lastRenderedPageBreak/>
+              <w:t>Функция</w:t>
+            </w:r>
+          </w:p>
+        </w:tc>
+        <w:tc>
+          <w:tcPr>
+            <w:tcW w:w="2442" w:type="dxa"/>
+          </w:tcPr>
+          <w:p>
+            <w:pPr>
+              <w:rPr>
+                <w:sz w:val="24"/>
+                <w:szCs w:val="24"/>
+              </w:rPr>
+            </w:pPr>
+            <w:r>
+              <w:rPr>
+                <w:sz w:val="24"/>
+                <w:szCs w:val="24"/>
+              </w:rPr>
+              <w:t>Число ите</w:t>
+            </w:r>
+            <w:r>
+              <w:rPr>
+                <w:sz w:val="24"/>
+                <w:szCs w:val="24"/>
+              </w:rPr>
+              <w:t>раций метода градиентного спуска</w:t>
+            </w:r>
+          </w:p>
+        </w:tc>
+        <w:tc>
+          <w:tcPr>
+            <w:tcW w:w="2443" w:type="dxa"/>
+          </w:tcPr>
+          <w:p>
+            <w:pPr>
+              <w:rPr>
+                <w:sz w:val="24"/>
+                <w:szCs w:val="24"/>
+              </w:rPr>
+            </w:pPr>
+            <w:r>
+              <w:rPr>
+                <w:sz w:val="24"/>
+                <w:szCs w:val="24"/>
+              </w:rPr>
+              <w:t>Число итераций метода наискорейшего спуска</w:t>
+            </w:r>
+          </w:p>
+        </w:tc>
+        <w:tc>
+          <w:tcPr>
+            <w:tcW w:w="2443" w:type="dxa"/>
+          </w:tcPr>
+          <w:p>
+            <w:pPr>
+              <w:rPr>
+                <w:sz w:val="24"/>
+                <w:szCs w:val="24"/>
+              </w:rPr>
+            </w:pPr>
+            <w:r>
+              <w:rPr>
+                <w:sz w:val="24"/>
+                <w:szCs w:val="24"/>
+              </w:rPr>
+              <w:t>Число итераций метода сопряженных градиентов</w:t>
+            </w:r>
+          </w:p>
+        </w:tc>
+      </w:tr>
+      <w:tr>
+        <w:tc>
+          <w:tcPr>
+            <w:tcW w:w="2442" w:type="dxa"/>
+          </w:tcPr>
+          <w:p>
+            <w:pPr>
+              <w:rPr>
+                <w:sz w:val="24"/>
+                <w:szCs w:val="24"/>
+                <w:lang w:val="en-US"/>
+              </w:rPr>
+            </w:pPr>
+            <w:r>
+              <w:rPr>
+                <w:sz w:val="24"/>
+                <w:szCs w:val="24"/>
+                <w:lang w:val="en-US"/>
+              </w:rPr>
+              <w:t>F</w:t>
+            </w:r>
+            <w:r>
+              <w:rPr>
+                <w:sz w:val="24"/>
+                <w:szCs w:val="24"/>
+                <w:vertAlign w:val="subscript"/>
+                <w:lang w:val="en-US"/>
+              </w:rPr>
+              <w:t>1</w:t>
+            </w:r>
+            <w:r>
+              <w:rPr>
+                <w:sz w:val="24"/>
+                <w:szCs w:val="24"/>
+                <w:lang w:val="en-US"/>
+              </w:rPr>
+              <w:t>(</w:t>
+            </w:r>
+            <w:proofErr w:type="spellStart"/>
+            <w:proofErr w:type="gramStart"/>
+            <w:r>
+              <w:rPr>
+                <w:sz w:val="24"/>
+                <w:szCs w:val="24"/>
+                <w:lang w:val="en-US"/>
+              </w:rPr>
+              <w:t>x,y</w:t>
+            </w:r>
+            <w:proofErr w:type="spellEnd"/>
+            <w:proofErr w:type="gramEnd"/>
+            <w:r>
+              <w:rPr>
+                <w:sz w:val="24"/>
+                <w:szCs w:val="24"/>
+                <w:lang w:val="en-US"/>
+              </w:rPr>
+              <w:t>)</w:t>
+            </w:r>
+          </w:p>
+        </w:tc>
+        <w:tc>
+          <w:tcPr>
+            <w:tcW w:w="2442" w:type="dxa"/>
+          </w:tcPr>
+          <w:p>
+            <w:pPr>
+              <w:rPr>
+                <w:sz w:val="24"/>
+                <w:szCs w:val="24"/>
+                <w:lang w:val="en-US"/>
+              </w:rPr>
+            </w:pPr>
+            <w:r>
+              <w:rPr>
+                <w:sz w:val="24"/>
+                <w:szCs w:val="24"/>
+                <w:lang w:val="en-US"/>
+              </w:rPr>
+              <w:t>9</w:t>
+            </w:r>
+          </w:p>
+        </w:tc>
+        <w:tc>
+          <w:tcPr>
+            <w:tcW w:w="2443" w:type="dxa"/>
+          </w:tcPr>
+          <w:p>
+            <w:pPr>
+              <w:rPr>
+                <w:sz w:val="24"/>
+                <w:szCs w:val="24"/>
+                <w:lang w:val="en-US"/>
+              </w:rPr>
+            </w:pPr>
+            <w:r>
+              <w:rPr>
+                <w:sz w:val="24"/>
+                <w:szCs w:val="24"/>
+                <w:lang w:val="en-US"/>
+              </w:rPr>
+              <w:t>1</w:t>
+            </w:r>
+          </w:p>
+        </w:tc>
+        <w:tc>
+          <w:tcPr>
+            <w:tcW w:w="2443" w:type="dxa"/>
+          </w:tcPr>
+          <w:p>
+            <w:pPr>
+              <w:rPr>
+                <w:sz w:val="24"/>
+                <w:szCs w:val="24"/>
+                <w:lang w:val="en-US"/>
+              </w:rPr>
+            </w:pPr>
+            <w:r>
+              <w:rPr>
+                <w:sz w:val="24"/>
+                <w:szCs w:val="24"/>
+                <w:lang w:val="en-US"/>
+              </w:rPr>
+              <w:t>1</w:t>
+            </w:r>
+          </w:p>
+        </w:tc>
+      </w:tr>
+      <w:tr>
+        <w:tc>
+          <w:tcPr>
+            <w:tcW w:w="2442" w:type="dxa"/>
+          </w:tcPr>
+          <w:p>
+            <w:pPr>
+              <w:rPr>
+                <w:sz w:val="24"/>
+                <w:szCs w:val="24"/>
+              </w:rPr>
+            </w:pPr>
+            <w:r>
+              <w:rPr>
+                <w:sz w:val="24"/>
+                <w:szCs w:val="24"/>
+                <w:lang w:val="en-US"/>
+              </w:rPr>
+              <w:t>F</w:t>
+            </w:r>
+            <w:r>
+              <w:rPr>
+                <w:sz w:val="24"/>
+                <w:szCs w:val="24"/>
+                <w:vertAlign w:val="subscript"/>
+                <w:lang w:val="en-US"/>
+              </w:rPr>
+              <w:t>2</w:t>
+            </w:r>
+            <w:r>
+              <w:rPr>
+                <w:sz w:val="24"/>
+                <w:szCs w:val="24"/>
+                <w:lang w:val="en-US"/>
+              </w:rPr>
+              <w:t>(</w:t>
+            </w:r>
+            <w:proofErr w:type="spellStart"/>
+            <w:proofErr w:type="gramStart"/>
+            <w:r>
+              <w:rPr>
+                <w:sz w:val="24"/>
+                <w:szCs w:val="24"/>
+                <w:lang w:val="en-US"/>
+              </w:rPr>
+              <w:t>x,y</w:t>
+            </w:r>
+            <w:proofErr w:type="spellEnd"/>
+            <w:proofErr w:type="gramEnd"/>
+            <w:r>
+              <w:rPr>
+                <w:sz w:val="24"/>
+                <w:szCs w:val="24"/>
+                <w:lang w:val="en-US"/>
+              </w:rPr>
+              <w:t>)</w:t>
+            </w:r>
+          </w:p>
+        </w:tc>
+        <w:tc>
+          <w:tcPr>
+            <w:tcW w:w="2442" w:type="dxa"/>
+          </w:tcPr>
+          <w:p>
+            <w:pPr>
+              <w:rPr>
+                <w:sz w:val="24"/>
+                <w:szCs w:val="24"/>
+                <w:lang w:val="en-US"/>
+              </w:rPr>
+            </w:pPr>
+            <w:r>
+              <w:rPr>
+                <w:sz w:val="24"/>
+                <w:szCs w:val="24"/>
+                <w:lang w:val="en-US"/>
+              </w:rPr>
+              <w:t>18377</w:t>
+            </w:r>
+          </w:p>
+        </w:tc>
+        <w:tc>
+          <w:tcPr>
+            <w:tcW w:w="2443" w:type="dxa"/>
+          </w:tcPr>
+          <w:p>
+            <w:pPr>
+              <w:rPr>
+                <w:sz w:val="24"/>
+                <w:szCs w:val="24"/>
+                <w:lang w:val="en-US"/>
+              </w:rPr>
+            </w:pPr>
+            <w:r>
+              <w:rPr>
+                <w:sz w:val="24"/>
+                <w:szCs w:val="24"/>
+                <w:lang w:val="en-US"/>
+              </w:rPr>
+              <w:t>501</w:t>
+            </w:r>
+          </w:p>
+        </w:tc>
+        <w:tc>
+          <w:tcPr>
+            <w:tcW w:w="2443" w:type="dxa"/>
+          </w:tcPr>
+          <w:p>
+            <w:pPr>
+              <w:rPr>
+                <w:sz w:val="24"/>
+                <w:szCs w:val="24"/>
+                <w:lang w:val="en-US"/>
+              </w:rPr>
+            </w:pPr>
+            <w:r>
+              <w:rPr>
+                <w:sz w:val="24"/>
+                <w:szCs w:val="24"/>
+                <w:lang w:val="en-US"/>
+              </w:rPr>
+              <w:t>2</w:t>
+            </w:r>
+          </w:p>
+        </w:tc>
+      </w:tr>
+      <w:tr>
+        <w:tc>
+          <w:tcPr>
+            <w:tcW w:w="2442" w:type="dxa"/>
+          </w:tcPr>
+          <w:p>
+            <w:pPr>
+              <w:rPr>
+                <w:sz w:val="24"/>
+                <w:szCs w:val="24"/>
+              </w:rPr>
+            </w:pPr>
+            <w:r>
+              <w:rPr>
+                <w:sz w:val="24"/>
+                <w:szCs w:val="24"/>
+                <w:lang w:val="en-US"/>
+              </w:rPr>
+              <w:t>F</w:t>
+            </w:r>
+            <w:r>
+              <w:rPr>
+                <w:sz w:val="24"/>
+                <w:szCs w:val="24"/>
+                <w:vertAlign w:val="subscript"/>
+                <w:lang w:val="en-US"/>
+              </w:rPr>
+              <w:t>3</w:t>
+            </w:r>
+            <w:r>
+              <w:rPr>
+                <w:sz w:val="24"/>
+                <w:szCs w:val="24"/>
+                <w:lang w:val="en-US"/>
+              </w:rPr>
+              <w:t>(</w:t>
+            </w:r>
+            <w:proofErr w:type="spellStart"/>
+            <w:proofErr w:type="gramStart"/>
+            <w:r>
+              <w:rPr>
+                <w:sz w:val="24"/>
+                <w:szCs w:val="24"/>
+                <w:lang w:val="en-US"/>
+              </w:rPr>
+              <w:t>x,y</w:t>
+            </w:r>
+            <w:proofErr w:type="spellEnd"/>
+            <w:proofErr w:type="gramEnd"/>
+            <w:r>
+              <w:rPr>
+                <w:sz w:val="24"/>
+                <w:szCs w:val="24"/>
+                <w:lang w:val="en-US"/>
+              </w:rPr>
+              <w:t>)</w:t>
+            </w:r>
+          </w:p>
+        </w:tc>
+        <w:tc>
+          <w:tcPr>
+            <w:tcW w:w="2442" w:type="dxa"/>
+          </w:tcPr>
+          <w:p>
+            <w:pPr>
+              <w:rPr>
+                <w:sz w:val="24"/>
+                <w:szCs w:val="24"/>
+                <w:lang w:val="en-US"/>
+              </w:rPr>
+            </w:pPr>
+            <w:r>
+              <w:rPr>
+                <w:sz w:val="24"/>
+                <w:szCs w:val="24"/>
+                <w:lang w:val="en-US"/>
+              </w:rPr>
+              <w:t>2</w:t>
+            </w:r>
+          </w:p>
+        </w:tc>
+        <w:tc>
+          <w:tcPr>
+            <w:tcW w:w="2443" w:type="dxa"/>
+          </w:tcPr>
+          <w:p>
+            <w:pPr>
+              <w:rPr>
+                <w:sz w:val="24"/>
+                <w:szCs w:val="24"/>
+                <w:lang w:val="en-US"/>
+              </w:rPr>
+            </w:pPr>
+            <w:r>
+              <w:rPr>
+                <w:sz w:val="24"/>
+                <w:szCs w:val="24"/>
+                <w:lang w:val="en-US"/>
+              </w:rPr>
+              <w:t>2649</w:t>
+            </w:r>
+          </w:p>
+        </w:tc>
+        <w:tc>
+          <w:tcPr>
+            <w:tcW w:w="2443" w:type="dxa"/>
+          </w:tcPr>
+          <w:p>
+            <w:pPr>
+              <w:rPr>
+                <w:sz w:val="24"/>
+                <w:szCs w:val="24"/>
+                <w:lang w:val="en-US"/>
+              </w:rPr>
+            </w:pPr>
+            <w:r>
+              <w:rPr>
+                <w:sz w:val="24"/>
+                <w:szCs w:val="24"/>
+                <w:lang w:val="en-US"/>
+              </w:rPr>
+              <w:t>1</w:t>
+            </w:r>
+          </w:p>
+        </w:tc>
+      </w:tr>
+    </w:tbl>
+    <w:p>
+      <w:pPr>
+        <w:ind w:left="360"/>
+        <w:rPr>
+          <w:color w:val="FF0000"/>
+          <w:sz w:val="24"/>
+          <w:szCs w:val="24"/>
+        </w:rPr>
+      </w:pPr>
     </w:p>
     <w:p>
       <w:pPr>
-        <w:pStyle w:val="1"/>
-        <w:jc w:val="center"/>
-        <w:rPr>
-          <w:b/>
-          <w:bCs/>
-          <w:color w:val="000000" w:themeColor="text1"/>
+        <w:ind w:left="360"/>
+        <w:rPr>
+          <w:sz w:val="24"/>
+          <w:szCs w:val="24"/>
         </w:rPr>
       </w:pPr>
       <w:r>
         <w:rPr>
-          <w:b/>
-          <w:bCs/>
-          <w:color w:val="000000" w:themeColor="text1"/>
-        </w:rPr>
-        <w:t>Метод градиентного спуска</w:t>
+          <w:sz w:val="24"/>
+          <w:szCs w:val="24"/>
+        </w:rPr>
+        <w:t>Для первой функции методы отработали быстро из-за того, что число обусловленности квадратичной матрицы функции равно 1.</w:t>
       </w:r>
     </w:p>
     <w:p>
       <w:pPr>
-        <w:jc w:val="center"/>
+        <w:ind w:left="360"/>
+        <w:rPr>
+          <w:sz w:val="24"/>
+          <w:szCs w:val="24"/>
+        </w:rPr>
       </w:pPr>
       <w:r>
-        <w:t>Вычислительная схема метода</w:t>
+        <w:rPr>
+          <w:sz w:val="24"/>
+          <w:szCs w:val="24"/>
+        </w:rPr>
+        <w:t>Сильно возросшее время работы для второй функции связано с тем, что число обусловленности квадратичной матрицы этой функции равно 1000. При этом методу градиентного спуска понадобилось в разы больше итераций. Связано это с тем, что данный метод не подбирает длину шага для конкретной итерации, из-за чего он долго ходит зигзагами на данной функции.</w:t>
       </w:r>
     </w:p>
     <w:p>
-      <m:oMathPara>
-        <m:oMath>
-          <m:sSup>
-            <m:sSupPr>
-              <m:ctrlPr>
-                <w:rPr>
-                  <w:rFonts w:ascii="Cambria Math" w:hAnsi="Cambria Math"/>
-                  <w:i/>
-                </w:rPr>
-              </m:ctrlPr>
-            </m:sSupPr>
-            <m:e>
-              <m:r>
-                <w:rPr>
-                  <w:rFonts w:ascii="Cambria Math" w:hAnsi="Cambria Math"/>
-                </w:rPr>
-                <m:t>x</m:t>
-              </m:r>
-            </m:e>
-            <m:sup>
-              <m:r>
-                <w:rPr>
-                  <w:rFonts w:ascii="Cambria Math" w:hAnsi="Cambria Math"/>
-                </w:rPr>
-                <m:t>0</m:t>
-              </m:r>
-            </m:sup>
-          </m:sSup>
-          <m:r>
-            <w:rPr>
-              <w:rFonts w:ascii="Cambria Math" w:hAnsi="Cambria Math"/>
-            </w:rPr>
-            <m:t>∈</m:t>
-          </m:r>
-          <m:sSub>
-            <m:sSubPr>
-              <m:ctrlPr>
-                <w:rPr>
-                  <w:rFonts w:ascii="Cambria Math" w:hAnsi="Cambria Math"/>
-                  <w:i/>
-                </w:rPr>
-              </m:ctrlPr>
-            </m:sSubPr>
-            <m:e>
-              <m:r>
-                <w:rPr>
-                  <w:rFonts w:ascii="Cambria Math" w:hAnsi="Cambria Math"/>
-                </w:rPr>
-                <m:t>E</m:t>
-              </m:r>
-            </m:e>
-            <m:sub>
-              <m:r>
-                <w:rPr>
-                  <w:rFonts w:ascii="Cambria Math" w:hAnsi="Cambria Math"/>
-                </w:rPr>
-                <m:t>n</m:t>
-              </m:r>
-            </m:sub>
-          </m:sSub>
-        </m:oMath>
-      </m:oMathPara>
-    </w:p>
-    <w:p>
-      <w:pPr>
-        <w:jc w:val="center"/>
-      </w:pPr>
-    </w:p>
-    <w:p>
-      <w:pPr>
-        <w:jc w:val="center"/>
+      <w:pPr>
+        <w:ind w:left="360"/>
+        <w:rPr>
+          <w:sz w:val="24"/>
+          <w:szCs w:val="24"/>
+        </w:rPr>
       </w:pPr>
       <w:r>
-        <w:t>Зависимость числа итерация от числа обусловленности и размерности пространства</w:t>
+        <w:rPr>
+          <w:sz w:val="24"/>
+          <w:szCs w:val="24"/>
+        </w:rPr>
+        <w:t xml:space="preserve">На </w:t>
+      </w:r>
+      <w:proofErr w:type="gramStart"/>
+      <w:r>
+        <w:rPr>
+          <w:sz w:val="24"/>
+          <w:szCs w:val="24"/>
+        </w:rPr>
+        <w:t>3-ей</w:t>
+      </w:r>
+      <w:proofErr w:type="gramEnd"/>
+      <w:r>
+        <w:rPr>
+          <w:sz w:val="24"/>
+          <w:szCs w:val="24"/>
+        </w:rPr>
+        <w:t xml:space="preserve"> функции метод наискорейшего спуска потребовал большое количество итераций, не смотря на число обусловленности равное 1. Связано это с овражным характером данной функции.</w:t>
       </w:r>
     </w:p>
     <w:p>
       <w:pPr>
-        <w:jc w:val="center"/>
+        <w:ind w:left="360"/>
+        <w:rPr>
+          <w:sz w:val="24"/>
+          <w:szCs w:val="24"/>
+        </w:rPr>
       </w:pPr>
       <w:r>
         <w:rPr>
-          <w:noProof/>
-        </w:rPr>
-        <w:drawing>
-          <wp:inline distT="0" distB="0" distL="0" distR="0" wp14:anchorId="511E1BB0" wp14:editId="73A1C9C8">
-            <wp:extent cx="5486400" cy="3200400"/>
-            <wp:effectExtent l="0" t="0" r="0" b="0"/>
-            <wp:docPr id="2" name="Диаграмма 2"/>
-            <wp:cNvGraphicFramePr/>
-            <a:graphic xmlns:a="http://schemas.openxmlformats.org/drawingml/2006/main">
-              <a:graphicData uri="http://schemas.openxmlformats.org/drawingml/2006/chart">
-                <c:chart xmlns:c="http://schemas.openxmlformats.org/drawingml/2006/chart" xmlns:r="http://schemas.openxmlformats.org/officeDocument/2006/relationships" r:id="rId6"/>
-              </a:graphicData>
-            </a:graphic>
-          </wp:inline>
-        </w:drawing>
+          <w:sz w:val="24"/>
+          <w:szCs w:val="24"/>
+        </w:rPr>
+        <w:t xml:space="preserve">Также стоит </w:t>
+      </w:r>
+      <w:proofErr w:type="gramStart"/>
+      <w:r>
+        <w:rPr>
+          <w:sz w:val="24"/>
+          <w:szCs w:val="24"/>
+        </w:rPr>
+        <w:t>отметить</w:t>
+      </w:r>
+      <w:proofErr w:type="gramEnd"/>
+      <w:r>
+        <w:rPr>
+          <w:sz w:val="24"/>
+          <w:szCs w:val="24"/>
+        </w:rPr>
+        <w:t xml:space="preserve"> что метод сопряженных градиентов для всех данных функций отработал за 1 или 2 итерации. Поскольку размерность пространства равна 2, то это является ожидаемым результатом.</w:t>
       </w:r>
     </w:p>
     <w:p>
       <w:pPr>
-        <w:pStyle w:val="1"/>
-        <w:jc w:val="center"/>
-        <w:rPr>
-          <w:b/>
-          <w:bCs/>
-          <w:color w:val="000000" w:themeColor="text1"/>
-        </w:rPr>
-      </w:pPr>
-      <w:r>
-        <w:rPr>
-          <w:b/>
-          <w:bCs/>
-          <w:color w:val="000000" w:themeColor="text1"/>
-        </w:rPr>
-        <w:lastRenderedPageBreak/>
-        <w:t>Метод наискорейшего спуска</w:t>
-      </w:r>
-    </w:p>
-    <w:p>
-      <w:pPr>
         <w:pStyle w:val="a3"/>
-        <w:numPr>
-          <w:ilvl w:val="0"/>
-          <w:numId w:val="3"/>
-        </w:numPr>
         <w:spacing w:after="0" w:line="240" w:lineRule="auto"/>
         <w:jc w:val="center"/>
         <w:rPr>
@@ -1568,6 +2842,7 @@
                 <w:iCs/>
                 <w:sz w:val="24"/>
                 <w:szCs w:val="24"/>
+                <w:lang w:val="en-US"/>
               </w:rPr>
             </w:pPr>
             <w:r>
@@ -1575,8 +2850,9 @@
                 <w:iCs/>
                 <w:sz w:val="24"/>
                 <w:szCs w:val="24"/>
-              </w:rPr>
-              <w:t>50</w:t>
+                <w:lang w:val="en-US"/>
+              </w:rPr>
+              <w:t>2</w:t>
             </w:r>
           </w:p>
         </w:tc>
@@ -1592,6 +2868,7 @@
                 <w:iCs/>
                 <w:sz w:val="24"/>
                 <w:szCs w:val="24"/>
+                <w:lang w:val="en-US"/>
               </w:rPr>
             </w:pPr>
             <w:r>
@@ -1599,8 +2876,9 @@
                 <w:iCs/>
                 <w:sz w:val="24"/>
                 <w:szCs w:val="24"/>
-              </w:rPr>
-              <w:t>2513</w:t>
+                <w:lang w:val="en-US"/>
+              </w:rPr>
+              <w:t>12870</w:t>
             </w:r>
           </w:p>
         </w:tc>
@@ -1616,6 +2894,7 @@
                 <w:iCs/>
                 <w:sz w:val="24"/>
                 <w:szCs w:val="24"/>
+                <w:lang w:val="en-US"/>
               </w:rPr>
             </w:pPr>
             <w:r>
@@ -1623,8 +2902,9 @@
                 <w:iCs/>
                 <w:sz w:val="24"/>
                 <w:szCs w:val="24"/>
-              </w:rPr>
-              <w:t>2204</w:t>
+                <w:lang w:val="en-US"/>
+              </w:rPr>
+              <w:t>2682</w:t>
             </w:r>
           </w:p>
         </w:tc>
@@ -1666,6 +2946,7 @@
                 <w:iCs/>
                 <w:sz w:val="24"/>
                 <w:szCs w:val="24"/>
+                <w:lang w:val="en-US"/>
               </w:rPr>
             </w:pPr>
             <w:r>
@@ -1673,8 +2954,9 @@
                 <w:iCs/>
                 <w:sz w:val="24"/>
                 <w:szCs w:val="24"/>
-              </w:rPr>
-              <w:t>20</w:t>
+                <w:lang w:val="en-US"/>
+              </w:rPr>
+              <w:t>1</w:t>
             </w:r>
           </w:p>
         </w:tc>
@@ -1698,7 +2980,7 @@
                 <w:sz w:val="24"/>
                 <w:szCs w:val="24"/>
               </w:rPr>
-              <w:t>61</w:t>
+              <w:t>13894</w:t>
             </w:r>
           </w:p>
         </w:tc>
@@ -1714,6 +2996,7 @@
                 <w:iCs/>
                 <w:sz w:val="24"/>
                 <w:szCs w:val="24"/>
+                <w:lang w:val="en-US"/>
               </w:rPr>
             </w:pPr>
             <w:r>
@@ -1721,8 +3004,9 @@
                 <w:iCs/>
                 <w:sz w:val="24"/>
                 <w:szCs w:val="24"/>
-              </w:rPr>
-              <w:t>1754</w:t>
+                <w:lang w:val="en-US"/>
+              </w:rPr>
+              <w:t>2649</w:t>
             </w:r>
           </w:p>
         </w:tc>
@@ -1764,6 +3048,7 @@
                 <w:iCs/>
                 <w:sz w:val="24"/>
                 <w:szCs w:val="24"/>
+                <w:lang w:val="en-US"/>
               </w:rPr>
             </w:pPr>
             <w:r>
@@ -1771,8 +3056,9 @@
                 <w:iCs/>
                 <w:sz w:val="24"/>
                 <w:szCs w:val="24"/>
-              </w:rPr>
-              <w:t>18</w:t>
+                <w:lang w:val="en-US"/>
+              </w:rPr>
+              <w:t>1</w:t>
             </w:r>
           </w:p>
         </w:tc>
@@ -1796,7 +3082,7 @@
                 <w:sz w:val="24"/>
                 <w:szCs w:val="24"/>
               </w:rPr>
-              <w:t>2262</w:t>
+              <w:t>12219</w:t>
             </w:r>
           </w:p>
         </w:tc>
@@ -1812,6 +3098,7 @@
                 <w:iCs/>
                 <w:sz w:val="24"/>
                 <w:szCs w:val="24"/>
+                <w:lang w:val="en-US"/>
               </w:rPr>
             </w:pPr>
             <w:r>
@@ -1819,8 +3106,9 @@
                 <w:iCs/>
                 <w:sz w:val="24"/>
                 <w:szCs w:val="24"/>
-              </w:rPr>
-              <w:t>1685</w:t>
+                <w:lang w:val="en-US"/>
+              </w:rPr>
+              <w:t>2649</w:t>
             </w:r>
           </w:p>
         </w:tc>
@@ -1862,6 +3150,7 @@
                 <w:iCs/>
                 <w:sz w:val="24"/>
                 <w:szCs w:val="24"/>
+                <w:lang w:val="en-US"/>
               </w:rPr>
             </w:pPr>
             <w:r>
@@ -1869,8 +3158,9 @@
                 <w:iCs/>
                 <w:sz w:val="24"/>
                 <w:szCs w:val="24"/>
-              </w:rPr>
-              <w:t>32</w:t>
+                <w:lang w:val="en-US"/>
+              </w:rPr>
+              <w:t>1</w:t>
             </w:r>
           </w:p>
         </w:tc>
@@ -1886,6 +3176,7 @@
                 <w:iCs/>
                 <w:sz w:val="24"/>
                 <w:szCs w:val="24"/>
+                <w:lang w:val="en-US"/>
               </w:rPr>
             </w:pPr>
             <w:r>
@@ -1893,8 +3184,9 @@
                 <w:iCs/>
                 <w:sz w:val="24"/>
                 <w:szCs w:val="24"/>
-              </w:rPr>
-              <w:t>30</w:t>
+                <w:lang w:val="en-US"/>
+              </w:rPr>
+              <w:t>5</w:t>
             </w:r>
           </w:p>
         </w:tc>
@@ -1910,6 +3202,7 @@
                 <w:iCs/>
                 <w:sz w:val="24"/>
                 <w:szCs w:val="24"/>
+                <w:lang w:val="en-US"/>
               </w:rPr>
             </w:pPr>
             <w:r>
@@ -1917,8 +3210,9 @@
                 <w:iCs/>
                 <w:sz w:val="24"/>
                 <w:szCs w:val="24"/>
-              </w:rPr>
-              <w:t>2052</w:t>
+                <w:lang w:val="en-US"/>
+              </w:rPr>
+              <w:t>1</w:t>
             </w:r>
           </w:p>
         </w:tc>
@@ -1970,6 +3264,7 @@
                 <w:iCs/>
                 <w:sz w:val="24"/>
                 <w:szCs w:val="24"/>
+                <w:lang w:val="en-US"/>
               </w:rPr>
             </w:pPr>
             <w:r>
@@ -1977,8 +3272,9 @@
                 <w:iCs/>
                 <w:sz w:val="24"/>
                 <w:szCs w:val="24"/>
-              </w:rPr>
-              <w:t>32</w:t>
+                <w:lang w:val="en-US"/>
+              </w:rPr>
+              <w:t>1</w:t>
             </w:r>
           </w:p>
         </w:tc>
@@ -1994,6 +3290,7 @@
                 <w:iCs/>
                 <w:sz w:val="24"/>
                 <w:szCs w:val="24"/>
+                <w:lang w:val="en-US"/>
               </w:rPr>
             </w:pPr>
             <w:r>
@@ -2001,8 +3298,9 @@
                 <w:iCs/>
                 <w:sz w:val="24"/>
                 <w:szCs w:val="24"/>
-              </w:rPr>
-              <w:t>46</w:t>
+                <w:lang w:val="en-US"/>
+              </w:rPr>
+              <w:t>501</w:t>
             </w:r>
           </w:p>
         </w:tc>
@@ -2018,6 +3316,7 @@
                 <w:iCs/>
                 <w:sz w:val="24"/>
                 <w:szCs w:val="24"/>
+                <w:lang w:val="en-US"/>
               </w:rPr>
             </w:pPr>
             <w:r>
@@ -2025,24 +3324,144 @@
                 <w:iCs/>
                 <w:sz w:val="24"/>
                 <w:szCs w:val="24"/>
-              </w:rPr>
-              <w:t>1600</w:t>
+                <w:lang w:val="en-US"/>
+              </w:rPr>
+              <w:t>2649</w:t>
             </w:r>
           </w:p>
         </w:tc>
       </w:tr>
     </w:tbl>
-    <w:p/>
     <w:p>
       <w:pPr>
+        <w:rPr>
+          <w:color w:val="000000" w:themeColor="text1"/>
+        </w:rPr>
+      </w:pPr>
+    </w:p>
+    <w:p>
+      <w:pPr>
+        <w:rPr>
+          <w:color w:val="000000" w:themeColor="text1"/>
+        </w:rPr>
+      </w:pPr>
+      <w:r>
+        <w:rPr>
+          <w:color w:val="000000" w:themeColor="text1"/>
+        </w:rPr>
+        <w:t xml:space="preserve">По результатам данного исследования можно сделать вывод, что использование методов дихотомии, золотого сечения и Фибоначчи приводит к большому количеству итераций метода наискорейшего спуска. Метод парабол дает самую большую скорость нахождения минимума, а метод </w:t>
+      </w:r>
+      <w:proofErr w:type="spellStart"/>
+      <w:r>
+        <w:rPr>
+          <w:color w:val="000000" w:themeColor="text1"/>
+        </w:rPr>
+        <w:t>Брента</w:t>
+      </w:r>
+      <w:proofErr w:type="spellEnd"/>
+      <w:r>
+        <w:rPr>
+          <w:color w:val="000000" w:themeColor="text1"/>
+        </w:rPr>
+        <w:t xml:space="preserve"> имеет эффективность меньше, чем у метода парабол, но больш</w:t>
+      </w:r>
+      <w:r>
+        <w:rPr>
+          <w:color w:val="000000" w:themeColor="text1"/>
+        </w:rPr>
+        <w:t>ую</w:t>
+      </w:r>
+      <w:r>
+        <w:rPr>
+          <w:color w:val="000000" w:themeColor="text1"/>
+        </w:rPr>
+        <w:t xml:space="preserve"> чем у всех остальных.</w:t>
+      </w:r>
+    </w:p>
+    <w:p>
+      <w:pPr>
+        <w:ind w:left="360"/>
+        <w:rPr>
+          <w:color w:val="FF0000"/>
+        </w:rPr>
+      </w:pPr>
+      <w:proofErr w:type="spellStart"/>
+      <w:r>
+        <w:rPr>
+          <w:color w:val="FF0000"/>
+        </w:rPr>
+        <w:t>Хз</w:t>
+      </w:r>
+      <w:proofErr w:type="spellEnd"/>
+      <w:r>
+        <w:rPr>
+          <w:color w:val="FF0000"/>
+        </w:rPr>
+        <w:t xml:space="preserve"> почему параболы так </w:t>
+      </w:r>
+      <w:proofErr w:type="gramStart"/>
+      <w:r>
+        <w:rPr>
+          <w:color w:val="FF0000"/>
+        </w:rPr>
+        <w:t>быстро(</w:t>
+      </w:r>
+      <w:proofErr w:type="gramEnd"/>
+      <w:r>
+        <w:rPr>
+          <w:color w:val="FF0000"/>
+        </w:rPr>
+        <w:t>((</w:t>
+      </w:r>
+    </w:p>
+    <w:p>
+      <w:pPr>
         <w:jc w:val="center"/>
       </w:pPr>
       <w:r>
         <w:rPr>
+          <w:b/>
+          <w:bCs/>
+          <w:sz w:val="28"/>
+          <w:szCs w:val="28"/>
+        </w:rPr>
+        <w:lastRenderedPageBreak/>
+        <w:t>Результаты исследования зависимости числа итераций от размерности пространства и числа обусловленности</w:t>
+      </w:r>
+    </w:p>
+    <w:p>
+      <w:pPr>
+        <w:jc w:val="center"/>
+      </w:pPr>
+      <w:r>
+        <w:rPr>
           <w:noProof/>
         </w:rPr>
         <w:drawing>
-          <wp:inline distT="0" distB="0" distL="0" distR="0" wp14:anchorId="01DF9673" wp14:editId="6E0BB437">
+          <wp:inline distT="0" distB="0" distL="0" distR="0" wp14:anchorId="511E1BB0" wp14:editId="3C2274C4">
+            <wp:extent cx="5486400" cy="3200400"/>
+            <wp:effectExtent l="0" t="0" r="0" b="0"/>
+            <wp:docPr id="2" name="Диаграмма 2"/>
+            <wp:cNvGraphicFramePr/>
+            <a:graphic xmlns:a="http://schemas.openxmlformats.org/drawingml/2006/main">
+              <a:graphicData uri="http://schemas.openxmlformats.org/drawingml/2006/chart">
+                <c:chart xmlns:c="http://schemas.openxmlformats.org/drawingml/2006/chart" xmlns:r="http://schemas.openxmlformats.org/officeDocument/2006/relationships" r:id="rId6"/>
+              </a:graphicData>
+            </a:graphic>
+          </wp:inline>
+        </w:drawing>
+      </w:r>
+    </w:p>
+    <w:p>
+      <w:pPr>
+        <w:jc w:val="center"/>
+      </w:pPr>
+      <w:r>
+        <w:rPr>
+          <w:noProof/>
+        </w:rPr>
+        <w:drawing>
+          <wp:inline distT="0" distB="0" distL="0" distR="0" wp14:anchorId="55198766" wp14:editId="4F6C2547">
             <wp:extent cx="5486400" cy="3200400"/>
             <wp:effectExtent l="0" t="0" r="0" b="0"/>
             <wp:docPr id="3" name="Диаграмма 3"/>
@@ -2058,38 +3477,6 @@
     </w:p>
     <w:p>
       <w:pPr>
-        <w:pStyle w:val="1"/>
-        <w:jc w:val="center"/>
-        <w:rPr>
-          <w:b/>
-          <w:bCs/>
-          <w:color w:val="000000" w:themeColor="text1"/>
-        </w:rPr>
-      </w:pPr>
-      <w:r>
-        <w:rPr>
-          <w:b/>
-          <w:bCs/>
-          <w:color w:val="000000" w:themeColor="text1"/>
-        </w:rPr>
-        <w:t>Метод сопряженных градиентов</w:t>
-      </w:r>
-    </w:p>
-    <w:p>
-      <w:pPr>
-        <w:rPr>
-          <w:color w:val="FF0000"/>
-        </w:rPr>
-      </w:pPr>
-      <w:r>
-        <w:rPr>
-          <w:color w:val="FF0000"/>
-        </w:rPr>
-        <w:t>Зависает на больших пространствах!!!</w:t>
-      </w:r>
-    </w:p>
-    <w:p>
-      <w:pPr>
         <w:jc w:val="center"/>
       </w:pPr>
       <w:r>
@@ -2098,7 +3485,7 @@
         </w:rPr>
         <w:lastRenderedPageBreak/>
         <w:drawing>
-          <wp:inline distT="0" distB="0" distL="0" distR="0" wp14:anchorId="7041C579" wp14:editId="03AC1406">
+          <wp:inline distT="0" distB="0" distL="0" distR="0" wp14:anchorId="03BCA483" wp14:editId="76FFD5A8">
             <wp:extent cx="5486400" cy="3200400"/>
             <wp:effectExtent l="0" t="0" r="0" b="0"/>
             <wp:docPr id="4" name="Диаграмма 4"/>
@@ -2113,16 +3500,36 @@
       </w:r>
     </w:p>
     <w:p>
+      <w:r>
+        <w:t>По данным графикам можно сделать вывод, что методы градиентного спуска и наискорейшего спуска не зависят от размерности пространства. При этом метод градиентного спуска является более чувствительным к росту числа обусловленности.</w:t>
+      </w:r>
+    </w:p>
+    <w:p>
+      <w:r>
+        <w:t>В свою очередь в методе сопряженных градиентов количество итераций растет не так быстро с ростом числа обусловленности, однако данный метод чувствителен к росту размерности пространства.</w:t>
+      </w:r>
+      <w:r>
+        <w:t xml:space="preserve"> </w:t>
+      </w:r>
+    </w:p>
+    <w:p>
       <w:pPr>
         <w:spacing w:after="0" w:line="240" w:lineRule="auto"/>
         <w:jc w:val="center"/>
         <w:rPr>
           <w:b/>
           <w:iCs/>
+          <w:color w:val="FF0000"/>
           <w:sz w:val="28"/>
           <w:szCs w:val="28"/>
         </w:rPr>
       </w:pPr>
+      <w:r>
+        <w:rPr>
+          <w:color w:val="FF0000"/>
+        </w:rPr>
+        <w:t>Иллюстрации как работать с граф интерфейсом.</w:t>
+      </w:r>
     </w:p>
     <w:sectPr>
       <w:pgSz w:w="11906" w:h="16838"/>
@@ -2226,9 +3633,9 @@
     </w:lvl>
   </w:abstractNum>
   <w:abstractNum w:abstractNumId="1" w15:restartNumberingAfterBreak="0">
-    <w:nsid w:val="0CEB4EBB"/>
+    <w:nsid w:val="0BF02F8C"/>
     <w:multiLevelType w:val="hybridMultilevel"/>
-    <w:tmpl w:val="9168CF1E"/>
+    <w:tmpl w:val="C7D86720"/>
     <w:lvl w:ilvl="0" w:tplc="0419000F">
       <w:start w:val="1"/>
       <w:numFmt w:val="decimal"/>
@@ -2315,6 +3722,95 @@
     </w:lvl>
   </w:abstractNum>
   <w:abstractNum w:abstractNumId="2" w15:restartNumberingAfterBreak="0">
+    <w:nsid w:val="0CEB4EBB"/>
+    <w:multiLevelType w:val="hybridMultilevel"/>
+    <w:tmpl w:val="9168CF1E"/>
+    <w:lvl w:ilvl="0" w:tplc="0419000F">
+      <w:start w:val="1"/>
+      <w:numFmt w:val="decimal"/>
+      <w:lvlText w:val="%1."/>
+      <w:lvlJc w:val="left"/>
+      <w:pPr>
+        <w:ind w:left="720" w:hanging="360"/>
+      </w:pPr>
+      <w:rPr>
+        <w:rFonts w:hint="default"/>
+      </w:rPr>
+    </w:lvl>
+    <w:lvl w:ilvl="1" w:tplc="04190019" w:tentative="1">
+      <w:start w:val="1"/>
+      <w:numFmt w:val="lowerLetter"/>
+      <w:lvlText w:val="%2."/>
+      <w:lvlJc w:val="left"/>
+      <w:pPr>
+        <w:ind w:left="1440" w:hanging="360"/>
+      </w:pPr>
+    </w:lvl>
+    <w:lvl w:ilvl="2" w:tplc="0419001B" w:tentative="1">
+      <w:start w:val="1"/>
+      <w:numFmt w:val="lowerRoman"/>
+      <w:lvlText w:val="%3."/>
+      <w:lvlJc w:val="right"/>
+      <w:pPr>
+        <w:ind w:left="2160" w:hanging="180"/>
+      </w:pPr>
+    </w:lvl>
+    <w:lvl w:ilvl="3" w:tplc="0419000F" w:tentative="1">
+      <w:start w:val="1"/>
+      <w:numFmt w:val="decimal"/>
+      <w:lvlText w:val="%4."/>
+      <w:lvlJc w:val="left"/>
+      <w:pPr>
+        <w:ind w:left="2880" w:hanging="360"/>
+      </w:pPr>
+    </w:lvl>
+    <w:lvl w:ilvl="4" w:tplc="04190019" w:tentative="1">
+      <w:start w:val="1"/>
+      <w:numFmt w:val="lowerLetter"/>
+      <w:lvlText w:val="%5."/>
+      <w:lvlJc w:val="left"/>
+      <w:pPr>
+        <w:ind w:left="3600" w:hanging="360"/>
+      </w:pPr>
+    </w:lvl>
+    <w:lvl w:ilvl="5" w:tplc="0419001B" w:tentative="1">
+      <w:start w:val="1"/>
+      <w:numFmt w:val="lowerRoman"/>
+      <w:lvlText w:val="%6."/>
+      <w:lvlJc w:val="right"/>
+      <w:pPr>
+        <w:ind w:left="4320" w:hanging="180"/>
+      </w:pPr>
+    </w:lvl>
+    <w:lvl w:ilvl="6" w:tplc="0419000F" w:tentative="1">
+      <w:start w:val="1"/>
+      <w:numFmt w:val="decimal"/>
+      <w:lvlText w:val="%7."/>
+      <w:lvlJc w:val="left"/>
+      <w:pPr>
+        <w:ind w:left="5040" w:hanging="360"/>
+      </w:pPr>
+    </w:lvl>
+    <w:lvl w:ilvl="7" w:tplc="04190019" w:tentative="1">
+      <w:start w:val="1"/>
+      <w:numFmt w:val="lowerLetter"/>
+      <w:lvlText w:val="%8."/>
+      <w:lvlJc w:val="left"/>
+      <w:pPr>
+        <w:ind w:left="5760" w:hanging="360"/>
+      </w:pPr>
+    </w:lvl>
+    <w:lvl w:ilvl="8" w:tplc="0419001B" w:tentative="1">
+      <w:start w:val="1"/>
+      <w:numFmt w:val="lowerRoman"/>
+      <w:lvlText w:val="%9."/>
+      <w:lvlJc w:val="right"/>
+      <w:pPr>
+        <w:ind w:left="6480" w:hanging="180"/>
+      </w:pPr>
+    </w:lvl>
+  </w:abstractNum>
+  <w:abstractNum w:abstractNumId="3" w15:restartNumberingAfterBreak="0">
     <w:nsid w:val="1EAC5DF0"/>
     <w:multiLevelType w:val="hybridMultilevel"/>
     <w:tmpl w:val="1E5ABAC6"/>
@@ -2427,7 +3923,7 @@
       </w:rPr>
     </w:lvl>
   </w:abstractNum>
-  <w:abstractNum w:abstractNumId="3" w15:restartNumberingAfterBreak="0">
+  <w:abstractNum w:abstractNumId="4" w15:restartNumberingAfterBreak="0">
     <w:nsid w:val="1F9D71EA"/>
     <w:multiLevelType w:val="hybridMultilevel"/>
     <w:tmpl w:val="C0BC6968"/>
@@ -2540,17 +4036,113 @@
       </w:rPr>
     </w:lvl>
   </w:abstractNum>
+  <w:abstractNum w:abstractNumId="5" w15:restartNumberingAfterBreak="0">
+    <w:nsid w:val="41E23D3A"/>
+    <w:multiLevelType w:val="hybridMultilevel"/>
+    <w:tmpl w:val="58144864"/>
+    <w:lvl w:ilvl="0" w:tplc="0419000F">
+      <w:start w:val="1"/>
+      <w:numFmt w:val="decimal"/>
+      <w:lvlText w:val="%1."/>
+      <w:lvlJc w:val="left"/>
+      <w:pPr>
+        <w:ind w:left="720" w:hanging="360"/>
+      </w:pPr>
+      <w:rPr>
+        <w:rFonts w:hint="default"/>
+        <w:i w:val="0"/>
+      </w:rPr>
+    </w:lvl>
+    <w:lvl w:ilvl="1" w:tplc="04190019" w:tentative="1">
+      <w:start w:val="1"/>
+      <w:numFmt w:val="lowerLetter"/>
+      <w:lvlText w:val="%2."/>
+      <w:lvlJc w:val="left"/>
+      <w:pPr>
+        <w:ind w:left="1440" w:hanging="360"/>
+      </w:pPr>
+    </w:lvl>
+    <w:lvl w:ilvl="2" w:tplc="0419001B" w:tentative="1">
+      <w:start w:val="1"/>
+      <w:numFmt w:val="lowerRoman"/>
+      <w:lvlText w:val="%3."/>
+      <w:lvlJc w:val="right"/>
+      <w:pPr>
+        <w:ind w:left="2160" w:hanging="180"/>
+      </w:pPr>
+    </w:lvl>
+    <w:lvl w:ilvl="3" w:tplc="0419000F" w:tentative="1">
+      <w:start w:val="1"/>
+      <w:numFmt w:val="decimal"/>
+      <w:lvlText w:val="%4."/>
+      <w:lvlJc w:val="left"/>
+      <w:pPr>
+        <w:ind w:left="2880" w:hanging="360"/>
+      </w:pPr>
+    </w:lvl>
+    <w:lvl w:ilvl="4" w:tplc="04190019" w:tentative="1">
+      <w:start w:val="1"/>
+      <w:numFmt w:val="lowerLetter"/>
+      <w:lvlText w:val="%5."/>
+      <w:lvlJc w:val="left"/>
+      <w:pPr>
+        <w:ind w:left="3600" w:hanging="360"/>
+      </w:pPr>
+    </w:lvl>
+    <w:lvl w:ilvl="5" w:tplc="0419001B" w:tentative="1">
+      <w:start w:val="1"/>
+      <w:numFmt w:val="lowerRoman"/>
+      <w:lvlText w:val="%6."/>
+      <w:lvlJc w:val="right"/>
+      <w:pPr>
+        <w:ind w:left="4320" w:hanging="180"/>
+      </w:pPr>
+    </w:lvl>
+    <w:lvl w:ilvl="6" w:tplc="0419000F" w:tentative="1">
+      <w:start w:val="1"/>
+      <w:numFmt w:val="decimal"/>
+      <w:lvlText w:val="%7."/>
+      <w:lvlJc w:val="left"/>
+      <w:pPr>
+        <w:ind w:left="5040" w:hanging="360"/>
+      </w:pPr>
+    </w:lvl>
+    <w:lvl w:ilvl="7" w:tplc="04190019" w:tentative="1">
+      <w:start w:val="1"/>
+      <w:numFmt w:val="lowerLetter"/>
+      <w:lvlText w:val="%8."/>
+      <w:lvlJc w:val="left"/>
+      <w:pPr>
+        <w:ind w:left="5760" w:hanging="360"/>
+      </w:pPr>
+    </w:lvl>
+    <w:lvl w:ilvl="8" w:tplc="0419001B" w:tentative="1">
+      <w:start w:val="1"/>
+      <w:numFmt w:val="lowerRoman"/>
+      <w:lvlText w:val="%9."/>
+      <w:lvlJc w:val="right"/>
+      <w:pPr>
+        <w:ind w:left="6480" w:hanging="180"/>
+      </w:pPr>
+    </w:lvl>
+  </w:abstractNum>
   <w:num w:numId="1">
+    <w:abstractNumId w:val="4"/>
+  </w:num>
+  <w:num w:numId="2">
     <w:abstractNumId w:val="3"/>
   </w:num>
-  <w:num w:numId="2">
+  <w:num w:numId="3">
     <w:abstractNumId w:val="2"/>
-  </w:num>
-  <w:num w:numId="3">
-    <w:abstractNumId w:val="1"/>
   </w:num>
   <w:num w:numId="4">
     <w:abstractNumId w:val="0"/>
+  </w:num>
+  <w:num w:numId="5">
+    <w:abstractNumId w:val="5"/>
+  </w:num>
+  <w:num w:numId="6">
+    <w:abstractNumId w:val="1"/>
   </w:num>
 </w:numbering>
 </file>
@@ -3332,34 +4924,34 @@
                   <c:v>11</c:v>
                 </c:pt>
                 <c:pt idx="1">
-                  <c:v>791</c:v>
+                  <c:v>586</c:v>
                 </c:pt>
                 <c:pt idx="2">
-                  <c:v>2180</c:v>
+                  <c:v>1527</c:v>
                 </c:pt>
                 <c:pt idx="3">
-                  <c:v>3063</c:v>
+                  <c:v>2110</c:v>
                 </c:pt>
                 <c:pt idx="4">
-                  <c:v>3552</c:v>
+                  <c:v>3160</c:v>
                 </c:pt>
                 <c:pt idx="5">
-                  <c:v>3801</c:v>
+                  <c:v>4546</c:v>
                 </c:pt>
                 <c:pt idx="6">
-                  <c:v>6961</c:v>
+                  <c:v>4448</c:v>
                 </c:pt>
                 <c:pt idx="7">
-                  <c:v>5409</c:v>
+                  <c:v>5933</c:v>
                 </c:pt>
                 <c:pt idx="8">
-                  <c:v>6194</c:v>
+                  <c:v>6504</c:v>
                 </c:pt>
                 <c:pt idx="9">
-                  <c:v>7312</c:v>
+                  <c:v>6998</c:v>
                 </c:pt>
                 <c:pt idx="10">
-                  <c:v>7827</c:v>
+                  <c:v>7782</c:v>
                 </c:pt>
               </c:numCache>
             </c:numRef>
@@ -3449,34 +5041,34 @@
                   <c:v>10</c:v>
                 </c:pt>
                 <c:pt idx="1">
-                  <c:v>542</c:v>
+                  <c:v>602</c:v>
                 </c:pt>
                 <c:pt idx="2">
-                  <c:v>2335</c:v>
+                  <c:v>1464</c:v>
                 </c:pt>
                 <c:pt idx="3">
-                  <c:v>1615</c:v>
+                  <c:v>2580</c:v>
                 </c:pt>
                 <c:pt idx="4">
-                  <c:v>3243</c:v>
+                  <c:v>3010</c:v>
                 </c:pt>
                 <c:pt idx="5">
-                  <c:v>2698</c:v>
+                  <c:v>4644</c:v>
                 </c:pt>
                 <c:pt idx="6">
-                  <c:v>4519</c:v>
+                  <c:v>4629</c:v>
                 </c:pt>
                 <c:pt idx="7">
-                  <c:v>5772</c:v>
+                  <c:v>5457</c:v>
                 </c:pt>
                 <c:pt idx="8">
-                  <c:v>6478</c:v>
+                  <c:v>6827</c:v>
                 </c:pt>
                 <c:pt idx="9">
-                  <c:v>6376</c:v>
+                  <c:v>8008</c:v>
                 </c:pt>
                 <c:pt idx="10">
-                  <c:v>9179</c:v>
+                  <c:v>7513</c:v>
                 </c:pt>
               </c:numCache>
             </c:numRef>
@@ -3566,34 +5158,34 @@
                   <c:v>38</c:v>
                 </c:pt>
                 <c:pt idx="1">
-                  <c:v>777</c:v>
+                  <c:v>666</c:v>
                 </c:pt>
                 <c:pt idx="2">
-                  <c:v>1389</c:v>
+                  <c:v>1331</c:v>
                 </c:pt>
                 <c:pt idx="3">
-                  <c:v>1874</c:v>
+                  <c:v>2049</c:v>
                 </c:pt>
                 <c:pt idx="4">
-                  <c:v>3096</c:v>
+                  <c:v>2606</c:v>
                 </c:pt>
                 <c:pt idx="5">
-                  <c:v>4690</c:v>
+                  <c:v>3664</c:v>
                 </c:pt>
                 <c:pt idx="6">
-                  <c:v>3621</c:v>
+                  <c:v>4359</c:v>
                 </c:pt>
                 <c:pt idx="7">
-                  <c:v>4080</c:v>
+                  <c:v>5789</c:v>
                 </c:pt>
                 <c:pt idx="8">
-                  <c:v>5212</c:v>
+                  <c:v>6381</c:v>
                 </c:pt>
                 <c:pt idx="9">
-                  <c:v>6721</c:v>
+                  <c:v>6934</c:v>
                 </c:pt>
                 <c:pt idx="10">
-                  <c:v>7831</c:v>
+                  <c:v>9377</c:v>
                 </c:pt>
               </c:numCache>
             </c:numRef>
@@ -3683,34 +5275,34 @@
                   <c:v>100</c:v>
                 </c:pt>
                 <c:pt idx="1">
-                  <c:v>716</c:v>
+                  <c:v>687</c:v>
                 </c:pt>
                 <c:pt idx="2">
-                  <c:v>1338</c:v>
+                  <c:v>1385</c:v>
                 </c:pt>
                 <c:pt idx="3">
-                  <c:v>1899</c:v>
+                  <c:v>2011</c:v>
                 </c:pt>
                 <c:pt idx="4">
-                  <c:v>2766</c:v>
+                  <c:v>2783</c:v>
                 </c:pt>
                 <c:pt idx="5">
-                  <c:v>3373</c:v>
+                  <c:v>3580</c:v>
                 </c:pt>
                 <c:pt idx="6">
-                  <c:v>4383</c:v>
+                  <c:v>4242</c:v>
                 </c:pt>
                 <c:pt idx="7">
-                  <c:v>5084</c:v>
+                  <c:v>4881</c:v>
                 </c:pt>
                 <c:pt idx="8">
-                  <c:v>5395</c:v>
+                  <c:v>5953</c:v>
                 </c:pt>
                 <c:pt idx="9">
-                  <c:v>6372</c:v>
+                  <c:v>6608</c:v>
                 </c:pt>
                 <c:pt idx="10">
-                  <c:v>6675</c:v>
+                  <c:v>7295</c:v>
                 </c:pt>
               </c:numCache>
             </c:numRef>
@@ -4080,34 +5672,34 @@
                   <c:v>1</c:v>
                 </c:pt>
                 <c:pt idx="1">
-                  <c:v>520</c:v>
+                  <c:v>508</c:v>
                 </c:pt>
                 <c:pt idx="2">
-                  <c:v>993</c:v>
+                  <c:v>1011</c:v>
                 </c:pt>
                 <c:pt idx="3">
-                  <c:v>1539</c:v>
+                  <c:v>1509</c:v>
                 </c:pt>
                 <c:pt idx="4">
-                  <c:v>2005</c:v>
+                  <c:v>2004</c:v>
                 </c:pt>
                 <c:pt idx="5">
-                  <c:v>2487</c:v>
+                  <c:v>2547</c:v>
                 </c:pt>
                 <c:pt idx="6">
-                  <c:v>3082</c:v>
+                  <c:v>3044</c:v>
                 </c:pt>
                 <c:pt idx="7">
-                  <c:v>3579</c:v>
+                  <c:v>3530</c:v>
                 </c:pt>
                 <c:pt idx="8">
-                  <c:v>4022</c:v>
+                  <c:v>4027</c:v>
                 </c:pt>
                 <c:pt idx="9">
-                  <c:v>4139</c:v>
+                  <c:v>4452</c:v>
                 </c:pt>
                 <c:pt idx="10">
-                  <c:v>5068</c:v>
+                  <c:v>4819</c:v>
                 </c:pt>
               </c:numCache>
             </c:numRef>
@@ -4115,7 +5707,7 @@
           <c:smooth val="0"/>
           <c:extLst>
             <c:ext xmlns:c16="http://schemas.microsoft.com/office/drawing/2014/chart" uri="{C3380CC4-5D6E-409C-BE32-E72D297353CC}">
-              <c16:uniqueId val="{00000000-47DB-4ACA-A517-A3BD926DB4CD}"/>
+              <c16:uniqueId val="{00000000-A8F1-4FAE-B248-EE1082036952}"/>
             </c:ext>
           </c:extLst>
         </c:ser>
@@ -4197,34 +5789,34 @@
                   <c:v>1</c:v>
                 </c:pt>
                 <c:pt idx="1">
-                  <c:v>519</c:v>
+                  <c:v>515</c:v>
                 </c:pt>
                 <c:pt idx="2">
-                  <c:v>1011</c:v>
+                  <c:v>1021</c:v>
                 </c:pt>
                 <c:pt idx="3">
                   <c:v>1529</c:v>
                 </c:pt>
                 <c:pt idx="4">
-                  <c:v>2023</c:v>
+                  <c:v>2036</c:v>
                 </c:pt>
                 <c:pt idx="5">
-                  <c:v>2557</c:v>
+                  <c:v>2549</c:v>
                 </c:pt>
                 <c:pt idx="6">
-                  <c:v>3075</c:v>
+                  <c:v>3049</c:v>
                 </c:pt>
                 <c:pt idx="7">
-                  <c:v>3575</c:v>
+                  <c:v>3552</c:v>
                 </c:pt>
                 <c:pt idx="8">
-                  <c:v>4047</c:v>
+                  <c:v>4066</c:v>
                 </c:pt>
                 <c:pt idx="9">
-                  <c:v>4557</c:v>
+                  <c:v>4574</c:v>
                 </c:pt>
                 <c:pt idx="10">
-                  <c:v>5063</c:v>
+                  <c:v>5061</c:v>
                 </c:pt>
               </c:numCache>
             </c:numRef>
@@ -4232,7 +5824,7 @@
           <c:smooth val="0"/>
           <c:extLst>
             <c:ext xmlns:c16="http://schemas.microsoft.com/office/drawing/2014/chart" uri="{C3380CC4-5D6E-409C-BE32-E72D297353CC}">
-              <c16:uniqueId val="{00000001-47DB-4ACA-A517-A3BD926DB4CD}"/>
+              <c16:uniqueId val="{00000001-A8F1-4FAE-B248-EE1082036952}"/>
             </c:ext>
           </c:extLst>
         </c:ser>
@@ -4314,34 +5906,34 @@
                   <c:v>1</c:v>
                 </c:pt>
                 <c:pt idx="1">
-                  <c:v>523</c:v>
+                  <c:v>524</c:v>
                 </c:pt>
                 <c:pt idx="2">
-                  <c:v>1045</c:v>
+                  <c:v>1035</c:v>
                 </c:pt>
                 <c:pt idx="3">
-                  <c:v>1529</c:v>
+                  <c:v>1538</c:v>
                 </c:pt>
                 <c:pt idx="4">
-                  <c:v>2037</c:v>
+                  <c:v>2053</c:v>
                 </c:pt>
                 <c:pt idx="5">
-                  <c:v>2539</c:v>
+                  <c:v>2561</c:v>
                 </c:pt>
                 <c:pt idx="6">
-                  <c:v>3057</c:v>
+                  <c:v>3061</c:v>
                 </c:pt>
                 <c:pt idx="7">
-                  <c:v>3561</c:v>
+                  <c:v>3575</c:v>
                 </c:pt>
                 <c:pt idx="8">
-                  <c:v>4071</c:v>
+                  <c:v>4081</c:v>
                 </c:pt>
                 <c:pt idx="9">
-                  <c:v>4575</c:v>
+                  <c:v>4598</c:v>
                 </c:pt>
                 <c:pt idx="10">
-                  <c:v>5085</c:v>
+                  <c:v>5091</c:v>
                 </c:pt>
               </c:numCache>
             </c:numRef>
@@ -4349,7 +5941,7 @@
           <c:smooth val="0"/>
           <c:extLst>
             <c:ext xmlns:c16="http://schemas.microsoft.com/office/drawing/2014/chart" uri="{C3380CC4-5D6E-409C-BE32-E72D297353CC}">
-              <c16:uniqueId val="{00000002-47DB-4ACA-A517-A3BD926DB4CD}"/>
+              <c16:uniqueId val="{00000002-A8F1-4FAE-B248-EE1082036952}"/>
             </c:ext>
           </c:extLst>
         </c:ser>
@@ -4431,34 +6023,34 @@
                   <c:v>1</c:v>
                 </c:pt>
                 <c:pt idx="1">
-                  <c:v>549</c:v>
+                  <c:v>554</c:v>
                 </c:pt>
                 <c:pt idx="2">
-                  <c:v>1085</c:v>
+                  <c:v>1086</c:v>
                 </c:pt>
                 <c:pt idx="3">
-                  <c:v>1615</c:v>
+                  <c:v>1599</c:v>
                 </c:pt>
                 <c:pt idx="4">
-                  <c:v>2141</c:v>
+                  <c:v>2101</c:v>
                 </c:pt>
                 <c:pt idx="5">
-                  <c:v>2733</c:v>
+                  <c:v>2640</c:v>
                 </c:pt>
                 <c:pt idx="6">
-                  <c:v>3119</c:v>
+                  <c:v>3142</c:v>
                 </c:pt>
                 <c:pt idx="7">
-                  <c:v>3575</c:v>
+                  <c:v>3640</c:v>
                 </c:pt>
                 <c:pt idx="8">
-                  <c:v>4107</c:v>
+                  <c:v>4161</c:v>
                 </c:pt>
                 <c:pt idx="9">
-                  <c:v>4625</c:v>
+                  <c:v>4635</c:v>
                 </c:pt>
                 <c:pt idx="10">
-                  <c:v>5095</c:v>
+                  <c:v>5135</c:v>
                 </c:pt>
               </c:numCache>
             </c:numRef>
@@ -4466,7 +6058,7 @@
           <c:smooth val="0"/>
           <c:extLst>
             <c:ext xmlns:c16="http://schemas.microsoft.com/office/drawing/2014/chart" uri="{C3380CC4-5D6E-409C-BE32-E72D297353CC}">
-              <c16:uniqueId val="{00000003-47DB-4ACA-A517-A3BD926DB4CD}"/>
+              <c16:uniqueId val="{00000003-A8F1-4FAE-B248-EE1082036952}"/>
             </c:ext>
           </c:extLst>
         </c:ser>
@@ -4824,13 +6416,46 @@
               <c:numCache>
                 <c:formatCode>General</c:formatCode>
                 <c:ptCount val="11"/>
+                <c:pt idx="0">
+                  <c:v>1</c:v>
+                </c:pt>
+                <c:pt idx="1">
+                  <c:v>10</c:v>
+                </c:pt>
+                <c:pt idx="2">
+                  <c:v>10</c:v>
+                </c:pt>
+                <c:pt idx="3">
+                  <c:v>10</c:v>
+                </c:pt>
+                <c:pt idx="4">
+                  <c:v>10</c:v>
+                </c:pt>
+                <c:pt idx="5">
+                  <c:v>10</c:v>
+                </c:pt>
+                <c:pt idx="6">
+                  <c:v>10</c:v>
+                </c:pt>
+                <c:pt idx="7">
+                  <c:v>10</c:v>
+                </c:pt>
+                <c:pt idx="8">
+                  <c:v>10</c:v>
+                </c:pt>
+                <c:pt idx="9">
+                  <c:v>10</c:v>
+                </c:pt>
+                <c:pt idx="10">
+                  <c:v>10</c:v>
+                </c:pt>
               </c:numCache>
             </c:numRef>
           </c:val>
           <c:smooth val="0"/>
           <c:extLst>
             <c:ext xmlns:c16="http://schemas.microsoft.com/office/drawing/2014/chart" uri="{C3380CC4-5D6E-409C-BE32-E72D297353CC}">
-              <c16:uniqueId val="{00000000-806E-4245-B76C-DAD28B834140}"/>
+              <c16:uniqueId val="{00000000-AC53-426A-85EC-07010D9647DA}"/>
             </c:ext>
           </c:extLst>
         </c:ser>
@@ -4908,13 +6533,46 @@
               <c:numCache>
                 <c:formatCode>General</c:formatCode>
                 <c:ptCount val="11"/>
+                <c:pt idx="0">
+                  <c:v>1</c:v>
+                </c:pt>
+                <c:pt idx="1">
+                  <c:v>50</c:v>
+                </c:pt>
+                <c:pt idx="2">
+                  <c:v>57</c:v>
+                </c:pt>
+                <c:pt idx="3">
+                  <c:v>61</c:v>
+                </c:pt>
+                <c:pt idx="4">
+                  <c:v>52</c:v>
+                </c:pt>
+                <c:pt idx="5">
+                  <c:v>58</c:v>
+                </c:pt>
+                <c:pt idx="6">
+                  <c:v>60</c:v>
+                </c:pt>
+                <c:pt idx="7">
+                  <c:v>57</c:v>
+                </c:pt>
+                <c:pt idx="8">
+                  <c:v>58</c:v>
+                </c:pt>
+                <c:pt idx="9">
+                  <c:v>64</c:v>
+                </c:pt>
+                <c:pt idx="10">
+                  <c:v>65</c:v>
+                </c:pt>
               </c:numCache>
             </c:numRef>
           </c:val>
           <c:smooth val="0"/>
           <c:extLst>
             <c:ext xmlns:c16="http://schemas.microsoft.com/office/drawing/2014/chart" uri="{C3380CC4-5D6E-409C-BE32-E72D297353CC}">
-              <c16:uniqueId val="{00000001-806E-4245-B76C-DAD28B834140}"/>
+              <c16:uniqueId val="{00000001-AC53-426A-85EC-07010D9647DA}"/>
             </c:ext>
           </c:extLst>
         </c:ser>
@@ -4992,13 +6650,46 @@
               <c:numCache>
                 <c:formatCode>General</c:formatCode>
                 <c:ptCount val="11"/>
+                <c:pt idx="0">
+                  <c:v>1</c:v>
+                </c:pt>
+                <c:pt idx="1">
+                  <c:v>71</c:v>
+                </c:pt>
+                <c:pt idx="2">
+                  <c:v>97</c:v>
+                </c:pt>
+                <c:pt idx="3">
+                  <c:v>116</c:v>
+                </c:pt>
+                <c:pt idx="4">
+                  <c:v>128</c:v>
+                </c:pt>
+                <c:pt idx="5">
+                  <c:v>137</c:v>
+                </c:pt>
+                <c:pt idx="6">
+                  <c:v>141</c:v>
+                </c:pt>
+                <c:pt idx="7">
+                  <c:v>149</c:v>
+                </c:pt>
+                <c:pt idx="8">
+                  <c:v>159</c:v>
+                </c:pt>
+                <c:pt idx="9">
+                  <c:v>163</c:v>
+                </c:pt>
+                <c:pt idx="10">
+                  <c:v>151</c:v>
+                </c:pt>
               </c:numCache>
             </c:numRef>
           </c:val>
           <c:smooth val="0"/>
           <c:extLst>
             <c:ext xmlns:c16="http://schemas.microsoft.com/office/drawing/2014/chart" uri="{C3380CC4-5D6E-409C-BE32-E72D297353CC}">
-              <c16:uniqueId val="{00000002-806E-4245-B76C-DAD28B834140}"/>
+              <c16:uniqueId val="{00000002-AC53-426A-85EC-07010D9647DA}"/>
             </c:ext>
           </c:extLst>
         </c:ser>
@@ -5076,13 +6767,46 @@
               <c:numCache>
                 <c:formatCode>General</c:formatCode>
                 <c:ptCount val="11"/>
+                <c:pt idx="0">
+                  <c:v>1</c:v>
+                </c:pt>
+                <c:pt idx="1">
+                  <c:v>77</c:v>
+                </c:pt>
+                <c:pt idx="2">
+                  <c:v>108</c:v>
+                </c:pt>
+                <c:pt idx="3">
+                  <c:v>132</c:v>
+                </c:pt>
+                <c:pt idx="4">
+                  <c:v>152</c:v>
+                </c:pt>
+                <c:pt idx="5">
+                  <c:v>169</c:v>
+                </c:pt>
+                <c:pt idx="6">
+                  <c:v>185</c:v>
+                </c:pt>
+                <c:pt idx="7">
+                  <c:v>199</c:v>
+                </c:pt>
+                <c:pt idx="8">
+                  <c:v>210</c:v>
+                </c:pt>
+                <c:pt idx="9">
+                  <c:v>224</c:v>
+                </c:pt>
+                <c:pt idx="10">
+                  <c:v>236</c:v>
+                </c:pt>
               </c:numCache>
             </c:numRef>
           </c:val>
           <c:smooth val="0"/>
           <c:extLst>
             <c:ext xmlns:c16="http://schemas.microsoft.com/office/drawing/2014/chart" uri="{C3380CC4-5D6E-409C-BE32-E72D297353CC}">
-              <c16:uniqueId val="{00000003-806E-4245-B76C-DAD28B834140}"/>
+              <c16:uniqueId val="{00000003-AC53-426A-85EC-07010D9647DA}"/>
             </c:ext>
           </c:extLst>
         </c:ser>

</xml_diff>